<commit_message>
a lil bit of cleaning, and update document
</commit_message>
<xml_diff>
--- a/Program overview.docx
+++ b/Program overview.docx
@@ -50,7 +50,7 @@
                     </pic:cNvPicPr>
                   </pic:nvPicPr>
                   <pic:blipFill>
-                    <a:blip r:embed="rId4">
+                    <a:blip r:embed="rId6">
                       <a:extLst>
                         <a:ext uri="{28A0092B-C50C-407E-A947-70E740481C1C}">
                           <a14:useLocalDpi xmlns:a14="http://schemas.microsoft.com/office/drawing/2010/main" val="0"/>
@@ -219,7 +219,7 @@
                     </pic:cNvPicPr>
                   </pic:nvPicPr>
                   <pic:blipFill>
-                    <a:blip r:embed="rId5">
+                    <a:blip r:embed="rId7">
                       <a:extLst>
                         <a:ext uri="{28A0092B-C50C-407E-A947-70E740481C1C}">
                           <a14:useLocalDpi xmlns:a14="http://schemas.microsoft.com/office/drawing/2010/main" val="0"/>
@@ -490,7 +490,7 @@
                     </pic:cNvPicPr>
                   </pic:nvPicPr>
                   <pic:blipFill>
-                    <a:blip r:embed="rId6" cstate="print">
+                    <a:blip r:embed="rId8" cstate="print">
                       <a:extLst>
                         <a:ext uri="{28A0092B-C50C-407E-A947-70E740481C1C}">
                           <a14:useLocalDpi xmlns:a14="http://schemas.microsoft.com/office/drawing/2010/main" val="0"/>
@@ -734,8 +734,6 @@
         <w:spacing w:line="276" w:lineRule="auto"/>
         <w:ind w:left="4320"/>
       </w:pPr>
-      <w:bookmarkStart w:id="0" w:name="_GoBack"/>
-      <w:bookmarkEnd w:id="0"/>
     </w:p>
     <w:p>
       <w:pPr>
@@ -790,7 +788,7 @@
                     </pic:cNvPicPr>
                   </pic:nvPicPr>
                   <pic:blipFill>
-                    <a:blip r:embed="rId7" cstate="print">
+                    <a:blip r:embed="rId9" cstate="print">
                       <a:extLst>
                         <a:ext uri="{28A0092B-C50C-407E-A947-70E740481C1C}">
                           <a14:useLocalDpi xmlns:a14="http://schemas.microsoft.com/office/drawing/2010/main" val="0"/>
@@ -1964,7 +1962,7 @@
                     </pic:cNvPicPr>
                   </pic:nvPicPr>
                   <pic:blipFill>
-                    <a:blip r:embed="rId8">
+                    <a:blip r:embed="rId10">
                       <a:extLst>
                         <a:ext uri="{28A0092B-C50C-407E-A947-70E740481C1C}">
                           <a14:useLocalDpi xmlns:a14="http://schemas.microsoft.com/office/drawing/2010/main" val="0"/>
@@ -3051,18 +3049,18 @@
           <w:noProof/>
         </w:rPr>
         <w:drawing>
-          <wp:anchor distT="0" distB="0" distL="114300" distR="114300" simplePos="0" relativeHeight="251663360" behindDoc="1" locked="0" layoutInCell="1" allowOverlap="1" wp14:anchorId="06F319D1" wp14:editId="373211A3">
+          <wp:anchor distT="0" distB="0" distL="114300" distR="114300" simplePos="0" relativeHeight="251666432" behindDoc="1" locked="0" layoutInCell="1" allowOverlap="1" wp14:anchorId="706EF195" wp14:editId="6B36DEB5">
             <wp:simplePos x="0" y="0"/>
             <wp:positionH relativeFrom="margin">
-              <wp:align>right</wp:align>
+              <wp:align>center</wp:align>
             </wp:positionH>
             <wp:positionV relativeFrom="paragraph">
-              <wp:posOffset>57150</wp:posOffset>
+              <wp:posOffset>276225</wp:posOffset>
             </wp:positionV>
-            <wp:extent cx="5934075" cy="5953125"/>
-            <wp:effectExtent l="0" t="0" r="9525" b="9525"/>
+            <wp:extent cx="6524625" cy="4933950"/>
+            <wp:effectExtent l="0" t="0" r="9525" b="0"/>
             <wp:wrapNone/>
-            <wp:docPr id="8" name="Picture 8"/>
+            <wp:docPr id="1" name="Picture 1"/>
             <wp:cNvGraphicFramePr>
               <a:graphicFrameLocks xmlns:a="http://schemas.openxmlformats.org/drawingml/2006/main" noChangeAspect="1"/>
             </wp:cNvGraphicFramePr>
@@ -3070,13 +3068,13 @@
               <a:graphicData uri="http://schemas.openxmlformats.org/drawingml/2006/picture">
                 <pic:pic xmlns:pic="http://schemas.openxmlformats.org/drawingml/2006/picture">
                   <pic:nvPicPr>
-                    <pic:cNvPr id="0" name="Picture 7"/>
+                    <pic:cNvPr id="0" name="Picture 1"/>
                     <pic:cNvPicPr>
                       <a:picLocks noChangeAspect="1" noChangeArrowheads="1"/>
                     </pic:cNvPicPr>
                   </pic:nvPicPr>
                   <pic:blipFill>
-                    <a:blip r:embed="rId9">
+                    <a:blip r:embed="rId11" cstate="print">
                       <a:extLst>
                         <a:ext uri="{28A0092B-C50C-407E-A947-70E740481C1C}">
                           <a14:useLocalDpi xmlns:a14="http://schemas.microsoft.com/office/drawing/2010/main" val="0"/>
@@ -3091,7 +3089,7 @@
                   <pic:spPr bwMode="auto">
                     <a:xfrm>
                       <a:off x="0" y="0"/>
-                      <a:ext cx="5934075" cy="5953125"/>
+                      <a:ext cx="6524625" cy="4933950"/>
                     </a:xfrm>
                     <a:prstGeom prst="rect">
                       <a:avLst/>
@@ -3104,6 +3102,12 @@
                 </pic:pic>
               </a:graphicData>
             </a:graphic>
+            <wp14:sizeRelH relativeFrom="page">
+              <wp14:pctWidth>0</wp14:pctWidth>
+            </wp14:sizeRelH>
+            <wp14:sizeRelV relativeFrom="page">
+              <wp14:pctHeight>0</wp14:pctHeight>
+            </wp14:sizeRelV>
           </wp:anchor>
         </w:drawing>
       </w:r>
@@ -3150,16 +3154,118 @@
     <w:p/>
     <w:p/>
     <w:p/>
-    <w:p/>
-    <w:p/>
     <w:p>
       <w:pPr>
         <w:pStyle w:val="Heading1"/>
       </w:pPr>
       <w:proofErr w:type="spellStart"/>
       <w:r>
+        <w:t>Cách</w:t>
+      </w:r>
+      <w:proofErr w:type="spellEnd"/>
+      <w:r>
+        <w:t xml:space="preserve"> </w:t>
+      </w:r>
+      <w:proofErr w:type="spellStart"/>
+      <w:r>
+        <w:t>chương</w:t>
+      </w:r>
+      <w:proofErr w:type="spellEnd"/>
+      <w:r>
+        <w:t xml:space="preserve"> </w:t>
+      </w:r>
+      <w:proofErr w:type="spellStart"/>
+      <w:r>
+        <w:t>trình</w:t>
+      </w:r>
+      <w:proofErr w:type="spellEnd"/>
+      <w:r>
+        <w:t xml:space="preserve"> </w:t>
+      </w:r>
+      <w:proofErr w:type="spellStart"/>
+      <w:r>
+        <w:t>hoạt</w:t>
+      </w:r>
+      <w:proofErr w:type="spellEnd"/>
+      <w:r>
+        <w:t xml:space="preserve"> </w:t>
+      </w:r>
+      <w:proofErr w:type="spellStart"/>
+      <w:r>
+        <w:t>động</w:t>
+      </w:r>
+      <w:proofErr w:type="spellEnd"/>
+    </w:p>
+    <w:p/>
+    <w:p>
+      <w:proofErr w:type="spellStart"/>
+      <w:r>
         <w:lastRenderedPageBreak/>
-        <w:t>Cách</w:t>
+        <w:t>Hoạt</w:t>
+      </w:r>
+      <w:proofErr w:type="spellEnd"/>
+      <w:r>
+        <w:t xml:space="preserve"> </w:t>
+      </w:r>
+      <w:proofErr w:type="spellStart"/>
+      <w:r>
+        <w:t>động</w:t>
+      </w:r>
+      <w:proofErr w:type="spellEnd"/>
+      <w:r>
+        <w:t xml:space="preserve"> </w:t>
+      </w:r>
+      <w:proofErr w:type="spellStart"/>
+      <w:r>
+        <w:t>tương</w:t>
+      </w:r>
+      <w:proofErr w:type="spellEnd"/>
+      <w:r>
+        <w:t xml:space="preserve"> </w:t>
+      </w:r>
+      <w:proofErr w:type="spellStart"/>
+      <w:r>
+        <w:t>tự</w:t>
+      </w:r>
+      <w:proofErr w:type="spellEnd"/>
+      <w:r>
+        <w:t xml:space="preserve"> </w:t>
+      </w:r>
+      <w:proofErr w:type="spellStart"/>
+      <w:r>
+        <w:t>như</w:t>
+      </w:r>
+      <w:proofErr w:type="spellEnd"/>
+      <w:r>
+        <w:t xml:space="preserve"> exam 1 </w:t>
+      </w:r>
+      <w:proofErr w:type="spellStart"/>
+      <w:r>
+        <w:t>nhưng</w:t>
+      </w:r>
+      <w:proofErr w:type="spellEnd"/>
+      <w:r>
+        <w:t xml:space="preserve"> </w:t>
+      </w:r>
+      <w:proofErr w:type="spellStart"/>
+      <w:r>
+        <w:t>thay</w:t>
+      </w:r>
+      <w:proofErr w:type="spellEnd"/>
+      <w:r>
+        <w:t xml:space="preserve"> </w:t>
+      </w:r>
+      <w:proofErr w:type="spellStart"/>
+      <w:r>
+        <w:t>vì</w:t>
+      </w:r>
+      <w:proofErr w:type="spellEnd"/>
+      <w:r>
+        <w:t xml:space="preserve"> load model </w:t>
+      </w:r>
+      <w:proofErr w:type="spellStart"/>
+      <w:r>
+        <w:t>thì</w:t>
       </w:r>
       <w:proofErr w:type="spellEnd"/>
       <w:r>
@@ -3183,6 +3289,618 @@
       </w:r>
       <w:proofErr w:type="spellStart"/>
       <w:r>
+        <w:t>này</w:t>
+      </w:r>
+      <w:proofErr w:type="spellEnd"/>
+      <w:r>
+        <w:t xml:space="preserve"> </w:t>
+      </w:r>
+      <w:proofErr w:type="spellStart"/>
+      <w:r>
+        <w:t>tạo</w:t>
+      </w:r>
+      <w:proofErr w:type="spellEnd"/>
+      <w:r>
+        <w:t xml:space="preserve"> </w:t>
+      </w:r>
+      <w:proofErr w:type="spellStart"/>
+      <w:r>
+        <w:t>ra</w:t>
+      </w:r>
+      <w:proofErr w:type="spellEnd"/>
+      <w:r>
+        <w:t xml:space="preserve"> </w:t>
+      </w:r>
+      <w:proofErr w:type="spellStart"/>
+      <w:r>
+        <w:t>các</w:t>
+      </w:r>
+      <w:proofErr w:type="spellEnd"/>
+      <w:r>
+        <w:t xml:space="preserve"> mesh </w:t>
+      </w:r>
+      <w:proofErr w:type="spellStart"/>
+      <w:r>
+        <w:t>BoxGeometry</w:t>
+      </w:r>
+      <w:proofErr w:type="spellEnd"/>
+      <w:r>
+        <w:t xml:space="preserve"> </w:t>
+      </w:r>
+      <w:proofErr w:type="spellStart"/>
+      <w:r>
+        <w:t>với</w:t>
+      </w:r>
+      <w:proofErr w:type="spellEnd"/>
+      <w:r>
+        <w:t xml:space="preserve"> </w:t>
+      </w:r>
+      <w:proofErr w:type="spellStart"/>
+      <w:r>
+        <w:t>cài</w:t>
+      </w:r>
+      <w:proofErr w:type="spellEnd"/>
+      <w:r>
+        <w:t xml:space="preserve"> </w:t>
+      </w:r>
+      <w:proofErr w:type="spellStart"/>
+      <w:r>
+        <w:t>đặt</w:t>
+      </w:r>
+      <w:proofErr w:type="spellEnd"/>
+      <w:r>
+        <w:t xml:space="preserve"> </w:t>
+      </w:r>
+      <w:proofErr w:type="spellStart"/>
+      <w:r>
+        <w:t>vật</w:t>
+      </w:r>
+      <w:proofErr w:type="spellEnd"/>
+      <w:r>
+        <w:t xml:space="preserve"> </w:t>
+      </w:r>
+      <w:proofErr w:type="spellStart"/>
+      <w:r>
+        <w:t>liệu</w:t>
+      </w:r>
+      <w:proofErr w:type="spellEnd"/>
+      <w:r>
+        <w:t xml:space="preserve"> </w:t>
+      </w:r>
+      <w:proofErr w:type="spellStart"/>
+      <w:r>
+        <w:t>là</w:t>
+      </w:r>
+      <w:proofErr w:type="spellEnd"/>
+      <w:r>
+        <w:t xml:space="preserve"> </w:t>
+      </w:r>
+      <w:proofErr w:type="spellStart"/>
+      <w:r>
+        <w:t>gạch</w:t>
+      </w:r>
+      <w:proofErr w:type="spellEnd"/>
+      <w:r>
+        <w:t xml:space="preserve"> </w:t>
+      </w:r>
+      <w:proofErr w:type="gramStart"/>
+      <w:r>
+        <w:t>( material</w:t>
+      </w:r>
+      <w:proofErr w:type="gramEnd"/>
+      <w:r>
+        <w:t xml:space="preserve"> </w:t>
+      </w:r>
+      <w:proofErr w:type="spellStart"/>
+      <w:r>
+        <w:t>như</w:t>
+      </w:r>
+      <w:proofErr w:type="spellEnd"/>
+      <w:r>
+        <w:t xml:space="preserve"> </w:t>
+      </w:r>
+      <w:proofErr w:type="spellStart"/>
+      <w:r>
+        <w:t>đôi</w:t>
+      </w:r>
+      <w:proofErr w:type="spellEnd"/>
+      <w:r>
+        <w:t xml:space="preserve"> </w:t>
+      </w:r>
+      <w:proofErr w:type="spellStart"/>
+      <w:r>
+        <w:t>chân</w:t>
+      </w:r>
+      <w:proofErr w:type="spellEnd"/>
+      <w:r>
+        <w:t xml:space="preserve"> </w:t>
+      </w:r>
+      <w:proofErr w:type="spellStart"/>
+      <w:r>
+        <w:t>trong</w:t>
+      </w:r>
+      <w:proofErr w:type="spellEnd"/>
+      <w:r>
+        <w:t xml:space="preserve"> </w:t>
+      </w:r>
+      <w:proofErr w:type="spellStart"/>
+      <w:r>
+        <w:t>hình</w:t>
+      </w:r>
+      <w:proofErr w:type="spellEnd"/>
+      <w:r>
+        <w:t xml:space="preserve">), </w:t>
+      </w:r>
+      <w:proofErr w:type="spellStart"/>
+      <w:r>
+        <w:t>vị</w:t>
+      </w:r>
+      <w:proofErr w:type="spellEnd"/>
+      <w:r>
+        <w:t xml:space="preserve"> </w:t>
+      </w:r>
+      <w:proofErr w:type="spellStart"/>
+      <w:r>
+        <w:t>trí</w:t>
+      </w:r>
+      <w:proofErr w:type="spellEnd"/>
+      <w:r>
+        <w:t xml:space="preserve">, </w:t>
+      </w:r>
+      <w:proofErr w:type="spellStart"/>
+      <w:r>
+        <w:t>tên</w:t>
+      </w:r>
+      <w:proofErr w:type="spellEnd"/>
+      <w:r>
+        <w:t>.</w:t>
+      </w:r>
+    </w:p>
+    <w:p>
+      <w:proofErr w:type="spellStart"/>
+      <w:r>
+        <w:t>Người</w:t>
+      </w:r>
+      <w:proofErr w:type="spellEnd"/>
+      <w:r>
+        <w:t xml:space="preserve"> </w:t>
+      </w:r>
+      <w:proofErr w:type="spellStart"/>
+      <w:r>
+        <w:t>dùng</w:t>
+      </w:r>
+      <w:proofErr w:type="spellEnd"/>
+      <w:r>
+        <w:t xml:space="preserve"> </w:t>
+      </w:r>
+      <w:proofErr w:type="spellStart"/>
+      <w:r>
+        <w:t>có</w:t>
+      </w:r>
+      <w:proofErr w:type="spellEnd"/>
+      <w:r>
+        <w:t xml:space="preserve"> </w:t>
+      </w:r>
+      <w:proofErr w:type="spellStart"/>
+      <w:r>
+        <w:t>thể</w:t>
+      </w:r>
+      <w:proofErr w:type="spellEnd"/>
+      <w:r>
+        <w:t xml:space="preserve"> </w:t>
+      </w:r>
+      <w:proofErr w:type="spellStart"/>
+      <w:r>
+        <w:t>xoay</w:t>
+      </w:r>
+      <w:proofErr w:type="spellEnd"/>
+      <w:r>
+        <w:t xml:space="preserve"> </w:t>
+      </w:r>
+      <w:proofErr w:type="spellStart"/>
+      <w:r>
+        <w:t>cả</w:t>
+      </w:r>
+      <w:proofErr w:type="spellEnd"/>
+      <w:r>
+        <w:t xml:space="preserve"> </w:t>
+      </w:r>
+      <w:proofErr w:type="spellStart"/>
+      <w:r>
+        <w:t>mô</w:t>
+      </w:r>
+      <w:proofErr w:type="spellEnd"/>
+      <w:r>
+        <w:t xml:space="preserve"> </w:t>
+      </w:r>
+      <w:proofErr w:type="spellStart"/>
+      <w:r>
+        <w:t>hình</w:t>
+      </w:r>
+      <w:proofErr w:type="spellEnd"/>
+      <w:r>
+        <w:t xml:space="preserve"> ở </w:t>
+      </w:r>
+      <w:proofErr w:type="spellStart"/>
+      <w:r>
+        <w:t>mục</w:t>
+      </w:r>
+      <w:proofErr w:type="spellEnd"/>
+      <w:r>
+        <w:t xml:space="preserve"> rotate, di </w:t>
+      </w:r>
+      <w:proofErr w:type="spellStart"/>
+      <w:r>
+        <w:t>chuyển</w:t>
+      </w:r>
+      <w:proofErr w:type="spellEnd"/>
+      <w:r>
+        <w:t xml:space="preserve"> </w:t>
+      </w:r>
+      <w:proofErr w:type="spellStart"/>
+      <w:r>
+        <w:t>cả</w:t>
+      </w:r>
+      <w:proofErr w:type="spellEnd"/>
+      <w:r>
+        <w:t xml:space="preserve"> </w:t>
+      </w:r>
+      <w:proofErr w:type="spellStart"/>
+      <w:r>
+        <w:t>mô</w:t>
+      </w:r>
+      <w:proofErr w:type="spellEnd"/>
+      <w:r>
+        <w:t xml:space="preserve"> </w:t>
+      </w:r>
+      <w:proofErr w:type="spellStart"/>
+      <w:r>
+        <w:t>hình</w:t>
+      </w:r>
+      <w:proofErr w:type="spellEnd"/>
+      <w:r>
+        <w:t xml:space="preserve"> ở </w:t>
+      </w:r>
+      <w:proofErr w:type="spellStart"/>
+      <w:r>
+        <w:t>mục</w:t>
+      </w:r>
+      <w:proofErr w:type="spellEnd"/>
+      <w:r>
+        <w:t xml:space="preserve"> position, </w:t>
+      </w:r>
+      <w:proofErr w:type="spellStart"/>
+      <w:r>
+        <w:t>nút</w:t>
+      </w:r>
+      <w:proofErr w:type="spellEnd"/>
+      <w:r>
+        <w:t xml:space="preserve"> reset </w:t>
+      </w:r>
+      <w:proofErr w:type="spellStart"/>
+      <w:r>
+        <w:t>giúp</w:t>
+      </w:r>
+      <w:proofErr w:type="spellEnd"/>
+      <w:r>
+        <w:t xml:space="preserve"> </w:t>
+      </w:r>
+      <w:proofErr w:type="spellStart"/>
+      <w:r>
+        <w:t>mô</w:t>
+      </w:r>
+      <w:proofErr w:type="spellEnd"/>
+      <w:r>
+        <w:t xml:space="preserve"> </w:t>
+      </w:r>
+      <w:proofErr w:type="spellStart"/>
+      <w:r>
+        <w:t>hình</w:t>
+      </w:r>
+      <w:proofErr w:type="spellEnd"/>
+      <w:r>
+        <w:t xml:space="preserve"> quay </w:t>
+      </w:r>
+      <w:proofErr w:type="spellStart"/>
+      <w:r>
+        <w:t>lại</w:t>
+      </w:r>
+      <w:proofErr w:type="spellEnd"/>
+      <w:r>
+        <w:t xml:space="preserve"> </w:t>
+      </w:r>
+      <w:proofErr w:type="spellStart"/>
+      <w:r>
+        <w:t>trạng</w:t>
+      </w:r>
+      <w:proofErr w:type="spellEnd"/>
+      <w:r>
+        <w:t xml:space="preserve"> </w:t>
+      </w:r>
+      <w:proofErr w:type="spellStart"/>
+      <w:r>
+        <w:t>thái</w:t>
+      </w:r>
+      <w:proofErr w:type="spellEnd"/>
+      <w:r>
+        <w:t xml:space="preserve"> ban </w:t>
+      </w:r>
+      <w:proofErr w:type="spellStart"/>
+      <w:r>
+        <w:t>đầu</w:t>
+      </w:r>
+      <w:proofErr w:type="spellEnd"/>
+      <w:r>
+        <w:t xml:space="preserve"> </w:t>
+      </w:r>
+      <w:proofErr w:type="spellStart"/>
+      <w:r>
+        <w:t>và</w:t>
+      </w:r>
+      <w:proofErr w:type="spellEnd"/>
+      <w:r>
+        <w:t xml:space="preserve"> </w:t>
+      </w:r>
+      <w:r>
+        <w:rPr>
+          <w:b/>
+        </w:rPr>
+        <w:t>wireframe</w:t>
+      </w:r>
+      <w:r>
+        <w:t xml:space="preserve"> </w:t>
+      </w:r>
+      <w:proofErr w:type="spellStart"/>
+      <w:r>
+        <w:t>để</w:t>
+      </w:r>
+      <w:proofErr w:type="spellEnd"/>
+      <w:r>
+        <w:t xml:space="preserve"> </w:t>
+      </w:r>
+      <w:proofErr w:type="spellStart"/>
+      <w:r>
+        <w:t>xem</w:t>
+      </w:r>
+      <w:proofErr w:type="spellEnd"/>
+      <w:r>
+        <w:t xml:space="preserve"> </w:t>
+      </w:r>
+      <w:proofErr w:type="spellStart"/>
+      <w:r>
+        <w:t>mô</w:t>
+      </w:r>
+      <w:proofErr w:type="spellEnd"/>
+      <w:r>
+        <w:t xml:space="preserve"> </w:t>
+      </w:r>
+      <w:proofErr w:type="spellStart"/>
+      <w:r>
+        <w:t>hình</w:t>
+      </w:r>
+      <w:proofErr w:type="spellEnd"/>
+      <w:r>
+        <w:t xml:space="preserve"> ở </w:t>
+      </w:r>
+      <w:proofErr w:type="spellStart"/>
+      <w:r>
+        <w:t>chế</w:t>
+      </w:r>
+      <w:proofErr w:type="spellEnd"/>
+      <w:r>
+        <w:t xml:space="preserve"> </w:t>
+      </w:r>
+      <w:proofErr w:type="spellStart"/>
+      <w:r>
+        <w:t>độ</w:t>
+      </w:r>
+      <w:proofErr w:type="spellEnd"/>
+      <w:r>
+        <w:t xml:space="preserve"> </w:t>
+      </w:r>
+      <w:r>
+        <w:rPr>
+          <w:b/>
+        </w:rPr>
+        <w:t>wireframe</w:t>
+      </w:r>
+      <w:r>
+        <w:t xml:space="preserve"> (</w:t>
+      </w:r>
+      <w:proofErr w:type="spellStart"/>
+      <w:r>
+        <w:t>nhưng</w:t>
+      </w:r>
+      <w:proofErr w:type="spellEnd"/>
+      <w:r>
+        <w:t xml:space="preserve"> </w:t>
+      </w:r>
+      <w:proofErr w:type="spellStart"/>
+      <w:r>
+        <w:t>nếu</w:t>
+      </w:r>
+      <w:proofErr w:type="spellEnd"/>
+      <w:r>
+        <w:t xml:space="preserve"> </w:t>
+      </w:r>
+      <w:proofErr w:type="spellStart"/>
+      <w:r>
+        <w:t>mô</w:t>
+      </w:r>
+      <w:proofErr w:type="spellEnd"/>
+      <w:r>
+        <w:t xml:space="preserve"> </w:t>
+      </w:r>
+      <w:proofErr w:type="spellStart"/>
+      <w:r>
+        <w:t>hình</w:t>
+      </w:r>
+      <w:proofErr w:type="spellEnd"/>
+      <w:r>
+        <w:t xml:space="preserve"> </w:t>
+      </w:r>
+      <w:proofErr w:type="spellStart"/>
+      <w:r>
+        <w:t>đấy</w:t>
+      </w:r>
+      <w:proofErr w:type="spellEnd"/>
+      <w:r>
+        <w:t xml:space="preserve"> </w:t>
+      </w:r>
+      <w:proofErr w:type="spellStart"/>
+      <w:r>
+        <w:t>đang</w:t>
+      </w:r>
+      <w:proofErr w:type="spellEnd"/>
+      <w:r>
+        <w:t xml:space="preserve"> </w:t>
+      </w:r>
+      <w:proofErr w:type="spellStart"/>
+      <w:r>
+        <w:t>được</w:t>
+      </w:r>
+      <w:proofErr w:type="spellEnd"/>
+      <w:r>
+        <w:t xml:space="preserve"> </w:t>
+      </w:r>
+      <w:proofErr w:type="spellStart"/>
+      <w:r>
+        <w:t>chọn</w:t>
+      </w:r>
+      <w:proofErr w:type="spellEnd"/>
+      <w:r>
+        <w:t xml:space="preserve"> </w:t>
+      </w:r>
+      <w:proofErr w:type="spellStart"/>
+      <w:r>
+        <w:t>là</w:t>
+      </w:r>
+      <w:proofErr w:type="spellEnd"/>
+      <w:r>
+        <w:t xml:space="preserve"> </w:t>
+      </w:r>
+      <w:r>
+        <w:rPr>
+          <w:b/>
+        </w:rPr>
+        <w:t xml:space="preserve">wireframe </w:t>
+      </w:r>
+      <w:proofErr w:type="spellStart"/>
+      <w:r>
+        <w:t>rồi</w:t>
+      </w:r>
+      <w:proofErr w:type="spellEnd"/>
+      <w:r>
+        <w:t xml:space="preserve"> </w:t>
+      </w:r>
+      <w:proofErr w:type="spellStart"/>
+      <w:r>
+        <w:t>thì</w:t>
+      </w:r>
+      <w:proofErr w:type="spellEnd"/>
+      <w:r>
+        <w:t xml:space="preserve"> </w:t>
+      </w:r>
+      <w:proofErr w:type="spellStart"/>
+      <w:r>
+        <w:t>nó</w:t>
+      </w:r>
+      <w:proofErr w:type="spellEnd"/>
+      <w:r>
+        <w:t xml:space="preserve"> </w:t>
+      </w:r>
+      <w:proofErr w:type="spellStart"/>
+      <w:r>
+        <w:t>tắt</w:t>
+      </w:r>
+      <w:proofErr w:type="spellEnd"/>
+      <w:r>
+        <w:t xml:space="preserve"> </w:t>
+      </w:r>
+      <w:proofErr w:type="spellStart"/>
+      <w:r>
+        <w:t>chế</w:t>
+      </w:r>
+      <w:proofErr w:type="spellEnd"/>
+      <w:r>
+        <w:t xml:space="preserve"> </w:t>
+      </w:r>
+      <w:proofErr w:type="spellStart"/>
+      <w:r>
+        <w:t>độ</w:t>
+      </w:r>
+      <w:proofErr w:type="spellEnd"/>
+      <w:r>
+        <w:t xml:space="preserve"> </w:t>
+      </w:r>
+      <w:proofErr w:type="spellStart"/>
+      <w:r>
+        <w:t>đấy</w:t>
+      </w:r>
+      <w:proofErr w:type="spellEnd"/>
+      <w:r>
+        <w:t xml:space="preserve"> </w:t>
+      </w:r>
+      <w:proofErr w:type="spellStart"/>
+      <w:r>
+        <w:t>đi</w:t>
+      </w:r>
+      <w:proofErr w:type="spellEnd"/>
+      <w:r>
+        <w:t xml:space="preserve">, </w:t>
+      </w:r>
+      <w:proofErr w:type="spellStart"/>
+      <w:r>
+        <w:t>sẽ</w:t>
+      </w:r>
+      <w:proofErr w:type="spellEnd"/>
+      <w:r>
+        <w:t xml:space="preserve"> </w:t>
+      </w:r>
+      <w:proofErr w:type="spellStart"/>
+      <w:r>
+        <w:t>tạo</w:t>
+      </w:r>
+      <w:proofErr w:type="spellEnd"/>
+      <w:r>
+        <w:t xml:space="preserve"> </w:t>
+      </w:r>
+      <w:proofErr w:type="spellStart"/>
+      <w:r>
+        <w:t>nút</w:t>
+      </w:r>
+      <w:proofErr w:type="spellEnd"/>
+      <w:r>
+        <w:t xml:space="preserve"> </w:t>
+      </w:r>
+      <w:proofErr w:type="spellStart"/>
+      <w:r>
+        <w:t>riêng</w:t>
+      </w:r>
+      <w:proofErr w:type="spellEnd"/>
+      <w:r>
+        <w:t xml:space="preserve"> </w:t>
+      </w:r>
+      <w:proofErr w:type="spellStart"/>
+      <w:r>
+        <w:t>sau</w:t>
+      </w:r>
+      <w:proofErr w:type="spellEnd"/>
+      <w:r>
+        <w:t>).</w:t>
+      </w:r>
+    </w:p>
+    <w:p>
+      <w:proofErr w:type="spellStart"/>
+      <w:r>
+        <w:t>Nó</w:t>
+      </w:r>
+      <w:proofErr w:type="spellEnd"/>
+      <w:r>
+        <w:t xml:space="preserve"> </w:t>
+      </w:r>
+      <w:proofErr w:type="spellStart"/>
+      <w:r>
         <w:t>hoạt</w:t>
       </w:r>
       <w:proofErr w:type="spellEnd"/>
@@ -3194,92 +3912,84 @@
         <w:t>động</w:t>
       </w:r>
       <w:proofErr w:type="spellEnd"/>
-    </w:p>
-    <w:p/>
-    <w:p>
-      <w:proofErr w:type="spellStart"/>
-      <w:r>
-        <w:t>Hoạt</w:t>
-      </w:r>
-      <w:proofErr w:type="spellEnd"/>
-      <w:r>
-        <w:t xml:space="preserve"> </w:t>
-      </w:r>
-      <w:proofErr w:type="spellStart"/>
-      <w:r>
-        <w:t>động</w:t>
-      </w:r>
-      <w:proofErr w:type="spellEnd"/>
-      <w:r>
-        <w:t xml:space="preserve"> </w:t>
-      </w:r>
-      <w:proofErr w:type="spellStart"/>
-      <w:r>
-        <w:t>tương</w:t>
-      </w:r>
-      <w:proofErr w:type="spellEnd"/>
-      <w:r>
-        <w:t xml:space="preserve"> </w:t>
-      </w:r>
-      <w:proofErr w:type="spellStart"/>
-      <w:r>
-        <w:t>tự</w:t>
-      </w:r>
-      <w:proofErr w:type="spellEnd"/>
-      <w:r>
-        <w:t xml:space="preserve"> </w:t>
-      </w:r>
-      <w:proofErr w:type="spellStart"/>
-      <w:r>
-        <w:t>như</w:t>
-      </w:r>
-      <w:proofErr w:type="spellEnd"/>
-      <w:r>
-        <w:t xml:space="preserve"> exam 1 </w:t>
-      </w:r>
-      <w:proofErr w:type="spellStart"/>
-      <w:r>
-        <w:t>nhưng</w:t>
-      </w:r>
-      <w:proofErr w:type="spellEnd"/>
-      <w:r>
-        <w:t xml:space="preserve"> </w:t>
-      </w:r>
-      <w:proofErr w:type="spellStart"/>
-      <w:r>
-        <w:t>thay</w:t>
-      </w:r>
-      <w:proofErr w:type="spellEnd"/>
-      <w:r>
-        <w:t xml:space="preserve"> </w:t>
-      </w:r>
-      <w:proofErr w:type="spellStart"/>
-      <w:r>
-        <w:t>vì</w:t>
-      </w:r>
-      <w:proofErr w:type="spellEnd"/>
-      <w:r>
-        <w:t xml:space="preserve"> load model </w:t>
-      </w:r>
-      <w:proofErr w:type="spellStart"/>
-      <w:r>
-        <w:t>thì</w:t>
-      </w:r>
-      <w:proofErr w:type="spellEnd"/>
-      <w:r>
-        <w:t xml:space="preserve"> </w:t>
-      </w:r>
-      <w:proofErr w:type="spellStart"/>
-      <w:r>
-        <w:t>chương</w:t>
-      </w:r>
-      <w:proofErr w:type="spellEnd"/>
-      <w:r>
-        <w:t xml:space="preserve"> </w:t>
-      </w:r>
-      <w:proofErr w:type="spellStart"/>
-      <w:r>
-        <w:t>trình</w:t>
+      <w:r>
+        <w:t xml:space="preserve"> </w:t>
+      </w:r>
+      <w:proofErr w:type="spellStart"/>
+      <w:r>
+        <w:t>bằng</w:t>
+      </w:r>
+      <w:proofErr w:type="spellEnd"/>
+      <w:r>
+        <w:t xml:space="preserve"> </w:t>
+      </w:r>
+      <w:proofErr w:type="spellStart"/>
+      <w:r>
+        <w:t>cách</w:t>
+      </w:r>
+      <w:proofErr w:type="spellEnd"/>
+      <w:r>
+        <w:t xml:space="preserve"> </w:t>
+      </w:r>
+      <w:proofErr w:type="spellStart"/>
+      <w:r>
+        <w:t>nhét</w:t>
+      </w:r>
+      <w:proofErr w:type="spellEnd"/>
+      <w:r>
+        <w:t xml:space="preserve"> </w:t>
+      </w:r>
+      <w:proofErr w:type="spellStart"/>
+      <w:r>
+        <w:t>tất</w:t>
+      </w:r>
+      <w:proofErr w:type="spellEnd"/>
+      <w:r>
+        <w:t xml:space="preserve"> </w:t>
+      </w:r>
+      <w:proofErr w:type="spellStart"/>
+      <w:r>
+        <w:t>cả</w:t>
+      </w:r>
+      <w:proofErr w:type="spellEnd"/>
+      <w:r>
+        <w:t xml:space="preserve"> mesh </w:t>
+      </w:r>
+      <w:proofErr w:type="spellStart"/>
+      <w:r>
+        <w:t>liên</w:t>
+      </w:r>
+      <w:proofErr w:type="spellEnd"/>
+      <w:r>
+        <w:t xml:space="preserve"> </w:t>
+      </w:r>
+      <w:proofErr w:type="spellStart"/>
+      <w:r>
+        <w:t>quan</w:t>
+      </w:r>
+      <w:proofErr w:type="spellEnd"/>
+      <w:r>
+        <w:t xml:space="preserve"> </w:t>
+      </w:r>
+      <w:proofErr w:type="spellStart"/>
+      <w:r>
+        <w:t>đến</w:t>
+      </w:r>
+      <w:proofErr w:type="spellEnd"/>
+      <w:r>
+        <w:t xml:space="preserve"> </w:t>
+      </w:r>
+      <w:proofErr w:type="spellStart"/>
+      <w:r>
+        <w:t>mô</w:t>
+      </w:r>
+      <w:proofErr w:type="spellEnd"/>
+      <w:r>
+        <w:t xml:space="preserve"> </w:t>
+      </w:r>
+      <w:proofErr w:type="spellStart"/>
+      <w:r>
+        <w:t>hình</w:t>
       </w:r>
       <w:proofErr w:type="spellEnd"/>
       <w:r>
@@ -3295,127 +4005,102 @@
       </w:r>
       <w:proofErr w:type="spellStart"/>
       <w:r>
-        <w:t>tạo</w:t>
-      </w:r>
-      <w:proofErr w:type="spellEnd"/>
-      <w:r>
-        <w:t xml:space="preserve"> </w:t>
-      </w:r>
-      <w:proofErr w:type="spellStart"/>
-      <w:r>
-        <w:t>ra</w:t>
-      </w:r>
-      <w:proofErr w:type="spellEnd"/>
-      <w:r>
-        <w:t xml:space="preserve"> </w:t>
-      </w:r>
-      <w:proofErr w:type="spellStart"/>
-      <w:r>
-        <w:t>các</w:t>
-      </w:r>
-      <w:proofErr w:type="spellEnd"/>
-      <w:r>
-        <w:t xml:space="preserve"> mesh </w:t>
-      </w:r>
-      <w:proofErr w:type="spellStart"/>
-      <w:r>
-        <w:t>BoxGeometry</w:t>
-      </w:r>
-      <w:proofErr w:type="spellEnd"/>
-      <w:r>
-        <w:t xml:space="preserve"> </w:t>
-      </w:r>
-      <w:proofErr w:type="spellStart"/>
-      <w:r>
-        <w:t>với</w:t>
-      </w:r>
-      <w:proofErr w:type="spellEnd"/>
-      <w:r>
-        <w:t xml:space="preserve"> </w:t>
-      </w:r>
-      <w:proofErr w:type="spellStart"/>
-      <w:r>
-        <w:t>cài</w:t>
-      </w:r>
-      <w:proofErr w:type="spellEnd"/>
-      <w:r>
-        <w:t xml:space="preserve"> </w:t>
-      </w:r>
-      <w:proofErr w:type="spellStart"/>
-      <w:r>
-        <w:t>đặt</w:t>
-      </w:r>
-      <w:proofErr w:type="spellEnd"/>
-      <w:r>
-        <w:t xml:space="preserve"> </w:t>
-      </w:r>
-      <w:proofErr w:type="spellStart"/>
-      <w:r>
-        <w:t>vật</w:t>
-      </w:r>
-      <w:proofErr w:type="spellEnd"/>
-      <w:r>
-        <w:t xml:space="preserve"> </w:t>
-      </w:r>
-      <w:proofErr w:type="spellStart"/>
-      <w:r>
-        <w:t>liệu</w:t>
-      </w:r>
-      <w:proofErr w:type="spellEnd"/>
-      <w:r>
-        <w:t xml:space="preserve"> </w:t>
-      </w:r>
-      <w:proofErr w:type="spellStart"/>
-      <w:r>
-        <w:t>là</w:t>
-      </w:r>
-      <w:proofErr w:type="spellEnd"/>
-      <w:r>
-        <w:t xml:space="preserve"> </w:t>
-      </w:r>
-      <w:proofErr w:type="spellStart"/>
-      <w:r>
-        <w:t>gạch</w:t>
-      </w:r>
-      <w:proofErr w:type="spellEnd"/>
-      <w:r>
-        <w:t xml:space="preserve"> </w:t>
+        <w:t>vào</w:t>
+      </w:r>
+      <w:proofErr w:type="spellEnd"/>
+      <w:r>
+        <w:t xml:space="preserve"> </w:t>
+      </w:r>
+      <w:proofErr w:type="spellStart"/>
+      <w:r>
+        <w:t>một</w:t>
+      </w:r>
+      <w:proofErr w:type="spellEnd"/>
+      <w:r>
+        <w:t xml:space="preserve"> </w:t>
+      </w:r>
+      <w:r>
+        <w:rPr>
+          <w:b/>
+        </w:rPr>
+        <w:t>THREE.Object3</w:t>
       </w:r>
       <w:proofErr w:type="gramStart"/>
       <w:r>
-        <w:t>( material</w:t>
+        <w:rPr>
+          <w:b/>
+        </w:rPr>
+        <w:t>D(</w:t>
       </w:r>
       <w:proofErr w:type="gramEnd"/>
       <w:r>
-        <w:t xml:space="preserve"> </w:t>
-      </w:r>
-      <w:proofErr w:type="spellStart"/>
-      <w:r>
-        <w:t>như</w:t>
-      </w:r>
-      <w:proofErr w:type="spellEnd"/>
-      <w:r>
-        <w:t xml:space="preserve"> </w:t>
-      </w:r>
-      <w:proofErr w:type="spellStart"/>
-      <w:r>
-        <w:t>đôi</w:t>
-      </w:r>
-      <w:proofErr w:type="spellEnd"/>
-      <w:r>
-        <w:t xml:space="preserve"> </w:t>
-      </w:r>
-      <w:proofErr w:type="spellStart"/>
-      <w:r>
-        <w:t>chân</w:t>
-      </w:r>
-      <w:proofErr w:type="spellEnd"/>
-      <w:r>
-        <w:t xml:space="preserve"> </w:t>
-      </w:r>
-      <w:proofErr w:type="spellStart"/>
-      <w:r>
-        <w:t>trong</w:t>
+        <w:rPr>
+          <w:b/>
+        </w:rPr>
+        <w:t>).</w:t>
+      </w:r>
+      <w:r>
+        <w:t xml:space="preserve"> </w:t>
+      </w:r>
+      <w:proofErr w:type="spellStart"/>
+      <w:r>
+        <w:t>Để</w:t>
+      </w:r>
+      <w:proofErr w:type="spellEnd"/>
+      <w:r>
+        <w:t xml:space="preserve"> </w:t>
+      </w:r>
+      <w:proofErr w:type="spellStart"/>
+      <w:r>
+        <w:t>có</w:t>
+      </w:r>
+      <w:proofErr w:type="spellEnd"/>
+      <w:r>
+        <w:t xml:space="preserve"> </w:t>
+      </w:r>
+      <w:proofErr w:type="spellStart"/>
+      <w:r>
+        <w:t>thể</w:t>
+      </w:r>
+      <w:proofErr w:type="spellEnd"/>
+      <w:r>
+        <w:t xml:space="preserve"> </w:t>
+      </w:r>
+      <w:proofErr w:type="spellStart"/>
+      <w:r>
+        <w:t>dễ</w:t>
+      </w:r>
+      <w:proofErr w:type="spellEnd"/>
+      <w:r>
+        <w:t xml:space="preserve"> </w:t>
+      </w:r>
+      <w:proofErr w:type="spellStart"/>
+      <w:r>
+        <w:t>dàng</w:t>
+      </w:r>
+      <w:proofErr w:type="spellEnd"/>
+      <w:r>
+        <w:t xml:space="preserve"> </w:t>
+      </w:r>
+      <w:proofErr w:type="spellStart"/>
+      <w:r>
+        <w:t>chọn</w:t>
+      </w:r>
+      <w:proofErr w:type="spellEnd"/>
+      <w:r>
+        <w:t xml:space="preserve"> </w:t>
+      </w:r>
+      <w:proofErr w:type="spellStart"/>
+      <w:r>
+        <w:t>cả</w:t>
+      </w:r>
+      <w:proofErr w:type="spellEnd"/>
+      <w:r>
+        <w:t xml:space="preserve"> </w:t>
+      </w:r>
+      <w:proofErr w:type="spellStart"/>
+      <w:r>
+        <w:t>mô</w:t>
       </w:r>
       <w:proofErr w:type="spellEnd"/>
       <w:r>
@@ -3426,692 +4111,12 @@
         <w:t>hình</w:t>
       </w:r>
       <w:proofErr w:type="spellEnd"/>
-      <w:r>
-        <w:t xml:space="preserve">), </w:t>
-      </w:r>
-      <w:proofErr w:type="spellStart"/>
-      <w:r>
-        <w:t>vị</w:t>
-      </w:r>
-      <w:proofErr w:type="spellEnd"/>
-      <w:r>
-        <w:t xml:space="preserve"> </w:t>
-      </w:r>
-      <w:proofErr w:type="spellStart"/>
-      <w:r>
-        <w:t>trí</w:t>
-      </w:r>
-      <w:proofErr w:type="spellEnd"/>
-      <w:r>
-        <w:t xml:space="preserve">, </w:t>
-      </w:r>
-      <w:proofErr w:type="spellStart"/>
-      <w:r>
-        <w:t>tên</w:t>
-      </w:r>
-      <w:proofErr w:type="spellEnd"/>
-      <w:r>
-        <w:t>.</w:t>
-      </w:r>
-    </w:p>
-    <w:p>
-      <w:proofErr w:type="spellStart"/>
-      <w:r>
-        <w:t>Người</w:t>
-      </w:r>
-      <w:proofErr w:type="spellEnd"/>
-      <w:r>
-        <w:t xml:space="preserve"> </w:t>
-      </w:r>
-      <w:proofErr w:type="spellStart"/>
-      <w:r>
-        <w:t>dùng</w:t>
-      </w:r>
-      <w:proofErr w:type="spellEnd"/>
-      <w:r>
-        <w:t xml:space="preserve"> </w:t>
-      </w:r>
-      <w:proofErr w:type="spellStart"/>
-      <w:r>
-        <w:t>có</w:t>
-      </w:r>
-      <w:proofErr w:type="spellEnd"/>
-      <w:r>
-        <w:t xml:space="preserve"> </w:t>
-      </w:r>
-      <w:proofErr w:type="spellStart"/>
-      <w:r>
-        <w:t>thể</w:t>
-      </w:r>
-      <w:proofErr w:type="spellEnd"/>
-      <w:r>
-        <w:t xml:space="preserve"> </w:t>
-      </w:r>
-      <w:proofErr w:type="spellStart"/>
-      <w:r>
-        <w:t>xoay</w:t>
-      </w:r>
-      <w:proofErr w:type="spellEnd"/>
-      <w:r>
-        <w:t xml:space="preserve"> </w:t>
-      </w:r>
-      <w:proofErr w:type="spellStart"/>
-      <w:r>
-        <w:t>cả</w:t>
-      </w:r>
-      <w:proofErr w:type="spellEnd"/>
-      <w:r>
-        <w:t xml:space="preserve"> </w:t>
-      </w:r>
-      <w:proofErr w:type="spellStart"/>
-      <w:r>
-        <w:t>mô</w:t>
-      </w:r>
-      <w:proofErr w:type="spellEnd"/>
-      <w:r>
-        <w:t xml:space="preserve"> </w:t>
-      </w:r>
-      <w:proofErr w:type="spellStart"/>
-      <w:r>
-        <w:t>hình</w:t>
-      </w:r>
-      <w:proofErr w:type="spellEnd"/>
-      <w:r>
-        <w:t xml:space="preserve"> ở </w:t>
-      </w:r>
-      <w:proofErr w:type="spellStart"/>
-      <w:r>
-        <w:t>mục</w:t>
-      </w:r>
-      <w:proofErr w:type="spellEnd"/>
-      <w:r>
-        <w:t xml:space="preserve"> rotate, di </w:t>
-      </w:r>
-      <w:proofErr w:type="spellStart"/>
-      <w:r>
-        <w:t>chuyển</w:t>
-      </w:r>
-      <w:proofErr w:type="spellEnd"/>
-      <w:r>
-        <w:t xml:space="preserve"> </w:t>
-      </w:r>
-      <w:proofErr w:type="spellStart"/>
-      <w:r>
-        <w:t>cả</w:t>
-      </w:r>
-      <w:proofErr w:type="spellEnd"/>
-      <w:r>
-        <w:t xml:space="preserve"> </w:t>
-      </w:r>
-      <w:proofErr w:type="spellStart"/>
-      <w:r>
-        <w:t>mô</w:t>
-      </w:r>
-      <w:proofErr w:type="spellEnd"/>
-      <w:r>
-        <w:t xml:space="preserve"> </w:t>
-      </w:r>
-      <w:proofErr w:type="spellStart"/>
-      <w:r>
-        <w:t>hình</w:t>
-      </w:r>
-      <w:proofErr w:type="spellEnd"/>
-      <w:r>
-        <w:t xml:space="preserve"> ở </w:t>
-      </w:r>
-      <w:proofErr w:type="spellStart"/>
-      <w:r>
-        <w:t>mục</w:t>
-      </w:r>
-      <w:proofErr w:type="spellEnd"/>
-      <w:r>
-        <w:t xml:space="preserve"> position, </w:t>
-      </w:r>
-      <w:proofErr w:type="spellStart"/>
-      <w:r>
-        <w:t>nút</w:t>
-      </w:r>
-      <w:proofErr w:type="spellEnd"/>
-      <w:r>
-        <w:t xml:space="preserve"> reset </w:t>
-      </w:r>
-      <w:proofErr w:type="spellStart"/>
-      <w:r>
-        <w:t>giúp</w:t>
-      </w:r>
-      <w:proofErr w:type="spellEnd"/>
-      <w:r>
-        <w:t xml:space="preserve"> </w:t>
-      </w:r>
-      <w:proofErr w:type="spellStart"/>
-      <w:r>
-        <w:t>mô</w:t>
-      </w:r>
-      <w:proofErr w:type="spellEnd"/>
-      <w:r>
-        <w:t xml:space="preserve"> </w:t>
-      </w:r>
-      <w:proofErr w:type="spellStart"/>
-      <w:r>
-        <w:t>hình</w:t>
-      </w:r>
-      <w:proofErr w:type="spellEnd"/>
-      <w:r>
-        <w:t xml:space="preserve"> quay </w:t>
-      </w:r>
-      <w:proofErr w:type="spellStart"/>
-      <w:r>
-        <w:t>lại</w:t>
-      </w:r>
-      <w:proofErr w:type="spellEnd"/>
-      <w:r>
-        <w:t xml:space="preserve"> </w:t>
-      </w:r>
-      <w:proofErr w:type="spellStart"/>
-      <w:r>
-        <w:t>trạng</w:t>
-      </w:r>
-      <w:proofErr w:type="spellEnd"/>
-      <w:r>
-        <w:t xml:space="preserve"> </w:t>
-      </w:r>
-      <w:proofErr w:type="spellStart"/>
-      <w:r>
-        <w:t>thái</w:t>
-      </w:r>
-      <w:proofErr w:type="spellEnd"/>
-      <w:r>
-        <w:t xml:space="preserve"> ban </w:t>
-      </w:r>
-      <w:proofErr w:type="spellStart"/>
-      <w:r>
-        <w:t>đầu</w:t>
-      </w:r>
-      <w:proofErr w:type="spellEnd"/>
-      <w:r>
-        <w:t xml:space="preserve"> </w:t>
-      </w:r>
-      <w:proofErr w:type="spellStart"/>
-      <w:r>
-        <w:t>và</w:t>
-      </w:r>
-      <w:proofErr w:type="spellEnd"/>
-      <w:r>
-        <w:t xml:space="preserve"> </w:t>
-      </w:r>
-      <w:r>
-        <w:rPr>
-          <w:b/>
-        </w:rPr>
-        <w:t>wireframe</w:t>
-      </w:r>
-      <w:r>
-        <w:t xml:space="preserve"> </w:t>
-      </w:r>
-      <w:proofErr w:type="spellStart"/>
-      <w:r>
-        <w:t>để</w:t>
-      </w:r>
-      <w:proofErr w:type="spellEnd"/>
-      <w:r>
-        <w:t xml:space="preserve"> </w:t>
-      </w:r>
-      <w:proofErr w:type="spellStart"/>
-      <w:r>
-        <w:t>xem</w:t>
-      </w:r>
-      <w:proofErr w:type="spellEnd"/>
-      <w:r>
-        <w:t xml:space="preserve"> </w:t>
-      </w:r>
-      <w:proofErr w:type="spellStart"/>
-      <w:r>
-        <w:t>mô</w:t>
-      </w:r>
-      <w:proofErr w:type="spellEnd"/>
-      <w:r>
-        <w:t xml:space="preserve"> </w:t>
-      </w:r>
-      <w:proofErr w:type="spellStart"/>
-      <w:r>
-        <w:t>hình</w:t>
-      </w:r>
-      <w:proofErr w:type="spellEnd"/>
-      <w:r>
-        <w:t xml:space="preserve"> ở </w:t>
-      </w:r>
-      <w:proofErr w:type="spellStart"/>
-      <w:r>
-        <w:t>chế</w:t>
-      </w:r>
-      <w:proofErr w:type="spellEnd"/>
-      <w:r>
-        <w:t xml:space="preserve"> </w:t>
-      </w:r>
-      <w:proofErr w:type="spellStart"/>
-      <w:r>
-        <w:t>độ</w:t>
-      </w:r>
-      <w:proofErr w:type="spellEnd"/>
-      <w:r>
-        <w:t xml:space="preserve"> </w:t>
-      </w:r>
-      <w:r>
-        <w:rPr>
-          <w:b/>
-        </w:rPr>
-        <w:t>wireframe</w:t>
-      </w:r>
-      <w:r>
-        <w:t xml:space="preserve"> (</w:t>
-      </w:r>
-      <w:proofErr w:type="spellStart"/>
-      <w:r>
-        <w:t>nhưng</w:t>
-      </w:r>
-      <w:proofErr w:type="spellEnd"/>
-      <w:r>
-        <w:t xml:space="preserve"> </w:t>
-      </w:r>
-      <w:proofErr w:type="spellStart"/>
-      <w:r>
-        <w:t>nếu</w:t>
-      </w:r>
-      <w:proofErr w:type="spellEnd"/>
-      <w:r>
-        <w:t xml:space="preserve"> </w:t>
-      </w:r>
-      <w:proofErr w:type="spellStart"/>
-      <w:r>
-        <w:t>mô</w:t>
-      </w:r>
-      <w:proofErr w:type="spellEnd"/>
-      <w:r>
-        <w:t xml:space="preserve"> </w:t>
-      </w:r>
-      <w:proofErr w:type="spellStart"/>
-      <w:r>
-        <w:t>hình</w:t>
-      </w:r>
-      <w:proofErr w:type="spellEnd"/>
-      <w:r>
-        <w:t xml:space="preserve"> </w:t>
-      </w:r>
-      <w:proofErr w:type="spellStart"/>
-      <w:r>
-        <w:t>đấy</w:t>
-      </w:r>
-      <w:proofErr w:type="spellEnd"/>
-      <w:r>
-        <w:t xml:space="preserve"> </w:t>
-      </w:r>
-      <w:proofErr w:type="spellStart"/>
-      <w:r>
-        <w:t>đang</w:t>
-      </w:r>
-      <w:proofErr w:type="spellEnd"/>
-      <w:r>
-        <w:t xml:space="preserve"> </w:t>
-      </w:r>
-      <w:proofErr w:type="spellStart"/>
-      <w:r>
-        <w:t>được</w:t>
-      </w:r>
-      <w:proofErr w:type="spellEnd"/>
-      <w:r>
-        <w:t xml:space="preserve"> </w:t>
-      </w:r>
-      <w:proofErr w:type="spellStart"/>
-      <w:r>
-        <w:t>chọn</w:t>
-      </w:r>
-      <w:proofErr w:type="spellEnd"/>
-      <w:r>
-        <w:t xml:space="preserve"> </w:t>
-      </w:r>
-      <w:proofErr w:type="spellStart"/>
-      <w:r>
-        <w:t>là</w:t>
-      </w:r>
-      <w:proofErr w:type="spellEnd"/>
-      <w:r>
-        <w:t xml:space="preserve"> </w:t>
-      </w:r>
-      <w:r>
-        <w:rPr>
-          <w:b/>
-        </w:rPr>
-        <w:t xml:space="preserve">wireframe </w:t>
-      </w:r>
-      <w:proofErr w:type="spellStart"/>
-      <w:r>
-        <w:t>rồi</w:t>
-      </w:r>
-      <w:proofErr w:type="spellEnd"/>
-      <w:r>
-        <w:t xml:space="preserve"> </w:t>
-      </w:r>
-      <w:proofErr w:type="spellStart"/>
-      <w:r>
-        <w:t>thì</w:t>
-      </w:r>
-      <w:proofErr w:type="spellEnd"/>
-      <w:r>
-        <w:t xml:space="preserve"> </w:t>
-      </w:r>
-      <w:proofErr w:type="spellStart"/>
-      <w:r>
-        <w:t>nó</w:t>
-      </w:r>
-      <w:proofErr w:type="spellEnd"/>
-      <w:r>
-        <w:t xml:space="preserve"> </w:t>
-      </w:r>
-      <w:proofErr w:type="spellStart"/>
-      <w:r>
-        <w:t>tắt</w:t>
-      </w:r>
-      <w:proofErr w:type="spellEnd"/>
-      <w:r>
-        <w:t xml:space="preserve"> </w:t>
-      </w:r>
-      <w:proofErr w:type="spellStart"/>
-      <w:r>
-        <w:t>chế</w:t>
-      </w:r>
-      <w:proofErr w:type="spellEnd"/>
-      <w:r>
-        <w:t xml:space="preserve"> </w:t>
-      </w:r>
-      <w:proofErr w:type="spellStart"/>
-      <w:r>
-        <w:t>độ</w:t>
-      </w:r>
-      <w:proofErr w:type="spellEnd"/>
-      <w:r>
-        <w:t xml:space="preserve"> </w:t>
-      </w:r>
-      <w:proofErr w:type="spellStart"/>
-      <w:r>
-        <w:t>đấy</w:t>
-      </w:r>
-      <w:proofErr w:type="spellEnd"/>
-      <w:r>
-        <w:t xml:space="preserve"> </w:t>
-      </w:r>
-      <w:proofErr w:type="spellStart"/>
-      <w:r>
-        <w:t>đi</w:t>
-      </w:r>
-      <w:proofErr w:type="spellEnd"/>
-      <w:r>
-        <w:t xml:space="preserve">, </w:t>
-      </w:r>
-      <w:proofErr w:type="spellStart"/>
-      <w:r>
-        <w:t>sẽ</w:t>
-      </w:r>
-      <w:proofErr w:type="spellEnd"/>
-      <w:r>
-        <w:t xml:space="preserve"> </w:t>
-      </w:r>
-      <w:proofErr w:type="spellStart"/>
-      <w:r>
-        <w:t>tạo</w:t>
-      </w:r>
-      <w:proofErr w:type="spellEnd"/>
-      <w:r>
-        <w:t xml:space="preserve"> </w:t>
-      </w:r>
-      <w:proofErr w:type="spellStart"/>
-      <w:r>
-        <w:t>nút</w:t>
-      </w:r>
-      <w:proofErr w:type="spellEnd"/>
-      <w:r>
-        <w:t xml:space="preserve"> </w:t>
-      </w:r>
-      <w:proofErr w:type="spellStart"/>
-      <w:r>
-        <w:t>riêng</w:t>
-      </w:r>
-      <w:proofErr w:type="spellEnd"/>
-      <w:r>
-        <w:t xml:space="preserve"> </w:t>
-      </w:r>
-      <w:proofErr w:type="spellStart"/>
-      <w:r>
-        <w:t>sau</w:t>
-      </w:r>
-      <w:proofErr w:type="spellEnd"/>
-      <w:r>
-        <w:t>).</w:t>
-      </w:r>
-    </w:p>
-    <w:p>
-      <w:proofErr w:type="spellStart"/>
-      <w:r>
-        <w:t>Nó</w:t>
-      </w:r>
-      <w:proofErr w:type="spellEnd"/>
-      <w:r>
-        <w:t xml:space="preserve"> </w:t>
-      </w:r>
-      <w:proofErr w:type="spellStart"/>
-      <w:r>
-        <w:t>hoạt</w:t>
-      </w:r>
-      <w:proofErr w:type="spellEnd"/>
-      <w:r>
-        <w:t xml:space="preserve"> </w:t>
-      </w:r>
-      <w:proofErr w:type="spellStart"/>
-      <w:r>
-        <w:t>động</w:t>
-      </w:r>
-      <w:proofErr w:type="spellEnd"/>
-      <w:r>
-        <w:t xml:space="preserve"> </w:t>
-      </w:r>
-      <w:proofErr w:type="spellStart"/>
-      <w:r>
-        <w:t>bằng</w:t>
-      </w:r>
-      <w:proofErr w:type="spellEnd"/>
-      <w:r>
-        <w:t xml:space="preserve"> </w:t>
-      </w:r>
-      <w:proofErr w:type="spellStart"/>
-      <w:r>
-        <w:t>cách</w:t>
-      </w:r>
-      <w:proofErr w:type="spellEnd"/>
-      <w:r>
-        <w:t xml:space="preserve"> </w:t>
-      </w:r>
-      <w:proofErr w:type="spellStart"/>
-      <w:r>
-        <w:t>nhét</w:t>
-      </w:r>
-      <w:proofErr w:type="spellEnd"/>
-      <w:r>
-        <w:t xml:space="preserve"> </w:t>
-      </w:r>
-      <w:proofErr w:type="spellStart"/>
-      <w:r>
-        <w:t>tất</w:t>
-      </w:r>
-      <w:proofErr w:type="spellEnd"/>
-      <w:r>
-        <w:t xml:space="preserve"> </w:t>
-      </w:r>
-      <w:proofErr w:type="spellStart"/>
-      <w:r>
-        <w:t>cả</w:t>
-      </w:r>
-      <w:proofErr w:type="spellEnd"/>
-      <w:r>
-        <w:t xml:space="preserve"> mesh </w:t>
-      </w:r>
-      <w:proofErr w:type="spellStart"/>
-      <w:r>
-        <w:t>liên</w:t>
-      </w:r>
-      <w:proofErr w:type="spellEnd"/>
-      <w:r>
-        <w:t xml:space="preserve"> </w:t>
-      </w:r>
-      <w:proofErr w:type="spellStart"/>
-      <w:r>
-        <w:t>quan</w:t>
-      </w:r>
-      <w:proofErr w:type="spellEnd"/>
-      <w:r>
-        <w:t xml:space="preserve"> </w:t>
-      </w:r>
-      <w:proofErr w:type="spellStart"/>
-      <w:r>
-        <w:t>đến</w:t>
-      </w:r>
-      <w:proofErr w:type="spellEnd"/>
-      <w:r>
-        <w:t xml:space="preserve"> </w:t>
-      </w:r>
-      <w:proofErr w:type="spellStart"/>
-      <w:r>
-        <w:t>mô</w:t>
-      </w:r>
-      <w:proofErr w:type="spellEnd"/>
-      <w:r>
-        <w:t xml:space="preserve"> </w:t>
-      </w:r>
-      <w:proofErr w:type="spellStart"/>
-      <w:r>
-        <w:t>hình</w:t>
-      </w:r>
-      <w:proofErr w:type="spellEnd"/>
-      <w:r>
-        <w:t xml:space="preserve"> </w:t>
-      </w:r>
-      <w:proofErr w:type="spellStart"/>
-      <w:r>
-        <w:t>này</w:t>
-      </w:r>
-      <w:proofErr w:type="spellEnd"/>
-      <w:r>
-        <w:t xml:space="preserve"> </w:t>
-      </w:r>
-      <w:proofErr w:type="spellStart"/>
-      <w:r>
-        <w:t>vào</w:t>
-      </w:r>
-      <w:proofErr w:type="spellEnd"/>
-      <w:r>
-        <w:t xml:space="preserve"> </w:t>
-      </w:r>
-      <w:proofErr w:type="spellStart"/>
-      <w:r>
-        <w:t>một</w:t>
-      </w:r>
-      <w:proofErr w:type="spellEnd"/>
-      <w:r>
-        <w:t xml:space="preserve"> </w:t>
-      </w:r>
-      <w:r>
-        <w:rPr>
-          <w:b/>
-        </w:rPr>
-        <w:t>THREE.Object3</w:t>
-      </w:r>
-      <w:proofErr w:type="gramStart"/>
-      <w:r>
-        <w:rPr>
-          <w:b/>
-        </w:rPr>
-        <w:t>D(</w:t>
-      </w:r>
-      <w:proofErr w:type="gramEnd"/>
-      <w:r>
-        <w:rPr>
-          <w:b/>
-        </w:rPr>
-        <w:t>).</w:t>
-      </w:r>
-      <w:r>
-        <w:t xml:space="preserve"> </w:t>
-      </w:r>
-      <w:proofErr w:type="spellStart"/>
-      <w:r>
-        <w:t>Để</w:t>
-      </w:r>
-      <w:proofErr w:type="spellEnd"/>
-      <w:r>
-        <w:t xml:space="preserve"> </w:t>
-      </w:r>
-      <w:proofErr w:type="spellStart"/>
-      <w:r>
-        <w:t>có</w:t>
-      </w:r>
-      <w:proofErr w:type="spellEnd"/>
-      <w:r>
-        <w:t xml:space="preserve"> </w:t>
-      </w:r>
-      <w:proofErr w:type="spellStart"/>
-      <w:r>
-        <w:t>thể</w:t>
-      </w:r>
-      <w:proofErr w:type="spellEnd"/>
-      <w:r>
-        <w:t xml:space="preserve"> </w:t>
-      </w:r>
-      <w:proofErr w:type="spellStart"/>
-      <w:r>
-        <w:t>dễ</w:t>
-      </w:r>
-      <w:proofErr w:type="spellEnd"/>
-      <w:r>
-        <w:t xml:space="preserve"> </w:t>
-      </w:r>
-      <w:proofErr w:type="spellStart"/>
-      <w:r>
-        <w:t>dàng</w:t>
-      </w:r>
-      <w:proofErr w:type="spellEnd"/>
-      <w:r>
-        <w:t xml:space="preserve"> </w:t>
-      </w:r>
-      <w:proofErr w:type="spellStart"/>
-      <w:r>
-        <w:t>chọn</w:t>
-      </w:r>
-      <w:proofErr w:type="spellEnd"/>
-      <w:r>
-        <w:t xml:space="preserve"> </w:t>
-      </w:r>
-      <w:proofErr w:type="spellStart"/>
-      <w:r>
-        <w:t>cả</w:t>
-      </w:r>
-      <w:proofErr w:type="spellEnd"/>
-      <w:r>
-        <w:t xml:space="preserve"> </w:t>
-      </w:r>
-      <w:proofErr w:type="spellStart"/>
-      <w:r>
-        <w:t>mô</w:t>
-      </w:r>
-      <w:proofErr w:type="spellEnd"/>
-      <w:r>
-        <w:t xml:space="preserve"> </w:t>
-      </w:r>
-      <w:proofErr w:type="spellStart"/>
-      <w:r>
-        <w:t>hình</w:t>
-      </w:r>
-      <w:proofErr w:type="spellEnd"/>
-    </w:p>
-    <w:p>
-      <w:r>
+    </w:p>
+    <w:p>
+      <w:r>
+        <w:rPr>
+          <w:noProof/>
+        </w:rPr>
         <w:drawing>
           <wp:inline distT="0" distB="0" distL="0" distR="0">
             <wp:extent cx="2533650" cy="2162175"/>
@@ -4130,7 +4135,7 @@
                     </pic:cNvPicPr>
                   </pic:nvPicPr>
                   <pic:blipFill>
-                    <a:blip r:embed="rId10">
+                    <a:blip r:embed="rId12">
                       <a:extLst>
                         <a:ext uri="{28A0092B-C50C-407E-A947-70E740481C1C}">
                           <a14:useLocalDpi xmlns:a14="http://schemas.microsoft.com/office/drawing/2010/main" val="0"/>
@@ -4611,6 +4616,9 @@
       <w:r>
         <w:t>)</w:t>
       </w:r>
+      <w:r>
+        <w:t xml:space="preserve">. </w:t>
+      </w:r>
     </w:p>
     <w:p>
       <w:proofErr w:type="spellStart"/>
@@ -5422,9 +5430,12 @@
       <w:proofErr w:type="spellEnd"/>
     </w:p>
     <w:p>
-      <w:proofErr w:type="spellStart"/>
-      <w:r>
-        <w:t>Màu</w:t>
+      <w:r>
+        <w:t xml:space="preserve">Update: </w:t>
+      </w:r>
+      <w:proofErr w:type="spellStart"/>
+      <w:r>
+        <w:t>giờ</w:t>
       </w:r>
       <w:proofErr w:type="spellEnd"/>
       <w:r>
@@ -5440,6 +5451,30 @@
       </w:r>
       <w:proofErr w:type="spellStart"/>
       <w:r>
+        <w:t>thêm</w:t>
+      </w:r>
+      <w:proofErr w:type="spellEnd"/>
+      <w:r>
+        <w:t xml:space="preserve"> </w:t>
+      </w:r>
+      <w:proofErr w:type="spellStart"/>
+      <w:r>
+        <w:t>boxhelper</w:t>
+      </w:r>
+      <w:proofErr w:type="spellEnd"/>
+      <w:r>
+        <w:t xml:space="preserve"> </w:t>
+      </w:r>
+      <w:proofErr w:type="spellStart"/>
+      <w:r>
+        <w:t>vào</w:t>
+      </w:r>
+      <w:proofErr w:type="spellEnd"/>
+      <w:r>
+        <w:t xml:space="preserve"> </w:t>
+      </w:r>
+      <w:proofErr w:type="spellStart"/>
+      <w:r>
         <w:t>thay</w:t>
       </w:r>
       <w:proofErr w:type="spellEnd"/>
@@ -5448,6 +5483,601 @@
       </w:r>
       <w:proofErr w:type="spellStart"/>
       <w:r>
+        <w:t>vì</w:t>
+      </w:r>
+      <w:proofErr w:type="spellEnd"/>
+      <w:r>
+        <w:t xml:space="preserve"> </w:t>
+      </w:r>
+      <w:proofErr w:type="spellStart"/>
+      <w:r>
+        <w:t>để</w:t>
+      </w:r>
+      <w:proofErr w:type="spellEnd"/>
+      <w:r>
+        <w:t xml:space="preserve"> </w:t>
+      </w:r>
+      <w:proofErr w:type="spellStart"/>
+      <w:r>
+        <w:t>mờ</w:t>
+      </w:r>
+      <w:proofErr w:type="spellEnd"/>
+      <w:r>
+        <w:t xml:space="preserve"> </w:t>
+      </w:r>
+      <w:proofErr w:type="spellStart"/>
+      <w:r>
+        <w:t>cho</w:t>
+      </w:r>
+      <w:proofErr w:type="spellEnd"/>
+      <w:r>
+        <w:t xml:space="preserve"> </w:t>
+      </w:r>
+      <w:proofErr w:type="spellStart"/>
+      <w:r>
+        <w:t>dễ</w:t>
+      </w:r>
+      <w:proofErr w:type="spellEnd"/>
+      <w:r>
+        <w:t xml:space="preserve"> </w:t>
+      </w:r>
+      <w:proofErr w:type="spellStart"/>
+      <w:r>
+        <w:t>nhận</w:t>
+      </w:r>
+      <w:proofErr w:type="spellEnd"/>
+      <w:r>
+        <w:t xml:space="preserve"> </w:t>
+      </w:r>
+      <w:proofErr w:type="spellStart"/>
+      <w:r>
+        <w:t>ra</w:t>
+      </w:r>
+      <w:proofErr w:type="spellEnd"/>
+    </w:p>
+    <w:p>
+      <w:proofErr w:type="spellStart"/>
+      <w:r>
+        <w:t>Khi</w:t>
+      </w:r>
+      <w:proofErr w:type="spellEnd"/>
+      <w:r>
+        <w:t xml:space="preserve"> click </w:t>
+      </w:r>
+      <w:proofErr w:type="spellStart"/>
+      <w:r>
+        <w:t>vào</w:t>
+      </w:r>
+      <w:proofErr w:type="spellEnd"/>
+      <w:r>
+        <w:t xml:space="preserve"> </w:t>
+      </w:r>
+      <w:r>
+        <w:rPr>
+          <w:b/>
+        </w:rPr>
+        <w:t>read</w:t>
+      </w:r>
+      <w:r>
+        <w:rPr>
+          <w:b/>
+        </w:rPr>
+        <w:t xml:space="preserve"> </w:t>
+      </w:r>
+      <w:proofErr w:type="spellStart"/>
+      <w:r>
+        <w:t>chương</w:t>
+      </w:r>
+      <w:proofErr w:type="spellEnd"/>
+      <w:r>
+        <w:t xml:space="preserve"> </w:t>
+      </w:r>
+      <w:proofErr w:type="spellStart"/>
+      <w:r>
+        <w:t>trình</w:t>
+      </w:r>
+      <w:proofErr w:type="spellEnd"/>
+      <w:r>
+        <w:t xml:space="preserve"> </w:t>
+      </w:r>
+      <w:proofErr w:type="spellStart"/>
+      <w:r>
+        <w:t>sẽ</w:t>
+      </w:r>
+      <w:proofErr w:type="spellEnd"/>
+      <w:r>
+        <w:t xml:space="preserve"> </w:t>
+      </w:r>
+      <w:proofErr w:type="spellStart"/>
+      <w:r>
+        <w:t>đọc</w:t>
+      </w:r>
+      <w:proofErr w:type="spellEnd"/>
+      <w:r>
+        <w:t xml:space="preserve"> </w:t>
+      </w:r>
+      <w:proofErr w:type="spellStart"/>
+      <w:r>
+        <w:t>các</w:t>
+      </w:r>
+      <w:proofErr w:type="spellEnd"/>
+      <w:r>
+        <w:t xml:space="preserve"> pose </w:t>
+      </w:r>
+      <w:proofErr w:type="spellStart"/>
+      <w:r>
+        <w:t>từ</w:t>
+      </w:r>
+      <w:proofErr w:type="spellEnd"/>
+      <w:r>
+        <w:t xml:space="preserve"> input2.txt </w:t>
+      </w:r>
+      <w:proofErr w:type="spellStart"/>
+      <w:r>
+        <w:t>và</w:t>
+      </w:r>
+      <w:proofErr w:type="spellEnd"/>
+      <w:r>
+        <w:t xml:space="preserve"> </w:t>
+      </w:r>
+      <w:proofErr w:type="spellStart"/>
+      <w:r>
+        <w:t>nhét</w:t>
+      </w:r>
+      <w:proofErr w:type="spellEnd"/>
+      <w:r>
+        <w:t xml:space="preserve"> </w:t>
+      </w:r>
+      <w:proofErr w:type="spellStart"/>
+      <w:r>
+        <w:t>nó</w:t>
+      </w:r>
+      <w:proofErr w:type="spellEnd"/>
+      <w:r>
+        <w:t xml:space="preserve"> </w:t>
+      </w:r>
+      <w:proofErr w:type="spellStart"/>
+      <w:r>
+        <w:t>vào</w:t>
+      </w:r>
+      <w:proofErr w:type="spellEnd"/>
+      <w:r>
+        <w:t xml:space="preserve"> </w:t>
+      </w:r>
+      <w:r>
+        <w:rPr>
+          <w:b/>
+        </w:rPr>
+        <w:t>pose</w:t>
+      </w:r>
+      <w:r>
+        <w:t xml:space="preserve"> </w:t>
+      </w:r>
+      <w:proofErr w:type="spellStart"/>
+      <w:r>
+        <w:t>và</w:t>
+      </w:r>
+      <w:proofErr w:type="spellEnd"/>
+      <w:r>
+        <w:t xml:space="preserve"> </w:t>
+      </w:r>
+      <w:proofErr w:type="spellStart"/>
+      <w:r>
+        <w:rPr>
+          <w:b/>
+        </w:rPr>
+        <w:t>poseName</w:t>
+      </w:r>
+      <w:proofErr w:type="spellEnd"/>
+      <w:r>
+        <w:rPr>
+          <w:b/>
+        </w:rPr>
+        <w:t>.</w:t>
+      </w:r>
+      <w:r>
+        <w:rPr>
+          <w:b/>
+        </w:rPr>
+        <w:t xml:space="preserve"> </w:t>
+      </w:r>
+      <w:proofErr w:type="spellStart"/>
+      <w:r>
+        <w:t>Chức</w:t>
+      </w:r>
+      <w:proofErr w:type="spellEnd"/>
+      <w:r>
+        <w:t xml:space="preserve"> </w:t>
+      </w:r>
+      <w:proofErr w:type="spellStart"/>
+      <w:r>
+        <w:t>năng</w:t>
+      </w:r>
+      <w:proofErr w:type="spellEnd"/>
+      <w:r>
+        <w:t xml:space="preserve"> </w:t>
+      </w:r>
+      <w:proofErr w:type="spellStart"/>
+      <w:r>
+        <w:t>này</w:t>
+      </w:r>
+      <w:proofErr w:type="spellEnd"/>
+      <w:r>
+        <w:t xml:space="preserve"> </w:t>
+      </w:r>
+      <w:proofErr w:type="spellStart"/>
+      <w:r>
+        <w:t>dựa</w:t>
+      </w:r>
+      <w:proofErr w:type="spellEnd"/>
+      <w:r>
+        <w:t xml:space="preserve"> </w:t>
+      </w:r>
+      <w:proofErr w:type="spellStart"/>
+      <w:r>
+        <w:t>trên</w:t>
+      </w:r>
+      <w:proofErr w:type="spellEnd"/>
+      <w:r>
+        <w:t xml:space="preserve"> </w:t>
+      </w:r>
+      <w:proofErr w:type="spellStart"/>
+      <w:r>
+        <w:t>việc</w:t>
+      </w:r>
+      <w:proofErr w:type="spellEnd"/>
+      <w:r>
+        <w:t xml:space="preserve"> </w:t>
+      </w:r>
+      <w:proofErr w:type="spellStart"/>
+      <w:r>
+        <w:t>có</w:t>
+      </w:r>
+      <w:proofErr w:type="spellEnd"/>
+      <w:r>
+        <w:t xml:space="preserve"> </w:t>
+      </w:r>
+      <w:proofErr w:type="spellStart"/>
+      <w:r>
+        <w:t>thể</w:t>
+      </w:r>
+      <w:proofErr w:type="spellEnd"/>
+      <w:r>
+        <w:t xml:space="preserve"> </w:t>
+      </w:r>
+      <w:proofErr w:type="spellStart"/>
+      <w:r>
+        <w:t>lấy</w:t>
+      </w:r>
+      <w:proofErr w:type="spellEnd"/>
+      <w:r>
+        <w:t xml:space="preserve"> mesh </w:t>
+      </w:r>
+      <w:proofErr w:type="spellStart"/>
+      <w:r>
+        <w:t>từ</w:t>
+      </w:r>
+      <w:proofErr w:type="spellEnd"/>
+      <w:r>
+        <w:t xml:space="preserve"> </w:t>
+      </w:r>
+      <w:proofErr w:type="spellStart"/>
+      <w:r>
+        <w:t>tên</w:t>
+      </w:r>
+      <w:proofErr w:type="spellEnd"/>
+    </w:p>
+    <w:p>
+      <w:proofErr w:type="spellStart"/>
+      <w:r>
+        <w:t>Khi</w:t>
+      </w:r>
+      <w:proofErr w:type="spellEnd"/>
+      <w:r>
+        <w:t xml:space="preserve"> click </w:t>
+      </w:r>
+      <w:proofErr w:type="spellStart"/>
+      <w:r>
+        <w:t>vào</w:t>
+      </w:r>
+      <w:proofErr w:type="spellEnd"/>
+      <w:r>
+        <w:t xml:space="preserve"> </w:t>
+      </w:r>
+      <w:r>
+        <w:rPr>
+          <w:b/>
+        </w:rPr>
+        <w:t>download</w:t>
+      </w:r>
+      <w:r>
+        <w:t xml:space="preserve">, </w:t>
+      </w:r>
+      <w:proofErr w:type="spellStart"/>
+      <w:r>
+        <w:t>sẽ</w:t>
+      </w:r>
+      <w:proofErr w:type="spellEnd"/>
+      <w:r>
+        <w:t xml:space="preserve"> </w:t>
+      </w:r>
+      <w:proofErr w:type="spellStart"/>
+      <w:r>
+        <w:t>tải</w:t>
+      </w:r>
+      <w:proofErr w:type="spellEnd"/>
+      <w:r>
+        <w:t xml:space="preserve"> file output.txt </w:t>
+      </w:r>
+      <w:proofErr w:type="spellStart"/>
+      <w:r>
+        <w:t>về</w:t>
+      </w:r>
+      <w:proofErr w:type="spellEnd"/>
+      <w:r>
+        <w:t xml:space="preserve"> </w:t>
+      </w:r>
+      <w:proofErr w:type="spellStart"/>
+      <w:r>
+        <w:t>ghi</w:t>
+      </w:r>
+      <w:proofErr w:type="spellEnd"/>
+      <w:r>
+        <w:t xml:space="preserve"> </w:t>
+      </w:r>
+      <w:proofErr w:type="spellStart"/>
+      <w:r>
+        <w:t>tên</w:t>
+      </w:r>
+      <w:proofErr w:type="spellEnd"/>
+      <w:r>
+        <w:t xml:space="preserve">, </w:t>
+      </w:r>
+      <w:proofErr w:type="spellStart"/>
+      <w:r>
+        <w:t>vị</w:t>
+      </w:r>
+      <w:proofErr w:type="spellEnd"/>
+      <w:r>
+        <w:t xml:space="preserve"> </w:t>
+      </w:r>
+      <w:proofErr w:type="spellStart"/>
+      <w:r>
+        <w:t>trí</w:t>
+      </w:r>
+      <w:proofErr w:type="spellEnd"/>
+      <w:r>
+        <w:t xml:space="preserve">, </w:t>
+      </w:r>
+      <w:proofErr w:type="spellStart"/>
+      <w:r>
+        <w:t>và</w:t>
+      </w:r>
+      <w:proofErr w:type="spellEnd"/>
+      <w:r>
+        <w:t xml:space="preserve"> </w:t>
+      </w:r>
+      <w:proofErr w:type="spellStart"/>
+      <w:r>
+        <w:t>độ</w:t>
+      </w:r>
+      <w:proofErr w:type="spellEnd"/>
+      <w:r>
+        <w:t xml:space="preserve"> </w:t>
+      </w:r>
+      <w:proofErr w:type="spellStart"/>
+      <w:r>
+        <w:t>xoay</w:t>
+      </w:r>
+      <w:proofErr w:type="spellEnd"/>
+      <w:r>
+        <w:t xml:space="preserve"> </w:t>
+      </w:r>
+      <w:proofErr w:type="spellStart"/>
+      <w:r>
+        <w:t>của</w:t>
+      </w:r>
+      <w:proofErr w:type="spellEnd"/>
+      <w:r>
+        <w:t xml:space="preserve"> </w:t>
+      </w:r>
+      <w:proofErr w:type="spellStart"/>
+      <w:r>
+        <w:t>từng</w:t>
+      </w:r>
+      <w:proofErr w:type="spellEnd"/>
+      <w:r>
+        <w:t xml:space="preserve"> </w:t>
+      </w:r>
+      <w:proofErr w:type="spellStart"/>
+      <w:r>
+        <w:t>bộ</w:t>
+      </w:r>
+      <w:proofErr w:type="spellEnd"/>
+      <w:r>
+        <w:t xml:space="preserve"> </w:t>
+      </w:r>
+      <w:proofErr w:type="spellStart"/>
+      <w:r>
+        <w:t>phần</w:t>
+      </w:r>
+      <w:proofErr w:type="spellEnd"/>
+      <w:r>
+        <w:t xml:space="preserve">. </w:t>
+      </w:r>
+      <w:proofErr w:type="spellStart"/>
+      <w:r>
+        <w:t>Người</w:t>
+      </w:r>
+      <w:proofErr w:type="spellEnd"/>
+      <w:r>
+        <w:t xml:space="preserve"> </w:t>
+      </w:r>
+      <w:proofErr w:type="spellStart"/>
+      <w:r>
+        <w:t>dùng</w:t>
+      </w:r>
+      <w:proofErr w:type="spellEnd"/>
+      <w:r>
+        <w:t xml:space="preserve"> </w:t>
+      </w:r>
+      <w:proofErr w:type="spellStart"/>
+      <w:r>
+        <w:t>chỉ</w:t>
+      </w:r>
+      <w:proofErr w:type="spellEnd"/>
+      <w:r>
+        <w:t xml:space="preserve"> </w:t>
+      </w:r>
+      <w:proofErr w:type="spellStart"/>
+      <w:r>
+        <w:t>cần</w:t>
+      </w:r>
+      <w:proofErr w:type="spellEnd"/>
+      <w:r>
+        <w:t xml:space="preserve"> copy </w:t>
+      </w:r>
+      <w:proofErr w:type="spellStart"/>
+      <w:r>
+        <w:t>và</w:t>
+      </w:r>
+      <w:proofErr w:type="spellEnd"/>
+      <w:r>
+        <w:t xml:space="preserve"> </w:t>
+      </w:r>
+      <w:proofErr w:type="spellStart"/>
+      <w:r>
+        <w:t>thêm</w:t>
+      </w:r>
+      <w:proofErr w:type="spellEnd"/>
+      <w:r>
+        <w:t xml:space="preserve"> </w:t>
+      </w:r>
+      <w:proofErr w:type="spellStart"/>
+      <w:r>
+        <w:t>tên</w:t>
+      </w:r>
+      <w:proofErr w:type="spellEnd"/>
+      <w:r>
+        <w:t xml:space="preserve"> ở </w:t>
+      </w:r>
+      <w:proofErr w:type="spellStart"/>
+      <w:r>
+        <w:t>đầu</w:t>
+      </w:r>
+      <w:proofErr w:type="spellEnd"/>
+      <w:r>
+        <w:rPr>
+          <w:b/>
+        </w:rPr>
+        <w:t xml:space="preserve">. </w:t>
+      </w:r>
+      <w:proofErr w:type="spellStart"/>
+      <w:r>
+        <w:t>Chức</w:t>
+      </w:r>
+      <w:proofErr w:type="spellEnd"/>
+      <w:r>
+        <w:t xml:space="preserve"> </w:t>
+      </w:r>
+      <w:proofErr w:type="spellStart"/>
+      <w:r>
+        <w:t>năng</w:t>
+      </w:r>
+      <w:proofErr w:type="spellEnd"/>
+      <w:r>
+        <w:t xml:space="preserve"> </w:t>
+      </w:r>
+      <w:proofErr w:type="spellStart"/>
+      <w:r>
+        <w:t>này</w:t>
+      </w:r>
+      <w:proofErr w:type="spellEnd"/>
+      <w:r>
+        <w:t xml:space="preserve"> </w:t>
+      </w:r>
+      <w:proofErr w:type="spellStart"/>
+      <w:r>
+        <w:t>dựa</w:t>
+      </w:r>
+      <w:proofErr w:type="spellEnd"/>
+      <w:r>
+        <w:t xml:space="preserve"> </w:t>
+      </w:r>
+      <w:proofErr w:type="spellStart"/>
+      <w:r>
+        <w:t>trên</w:t>
+      </w:r>
+      <w:proofErr w:type="spellEnd"/>
+      <w:r>
+        <w:t xml:space="preserve"> </w:t>
+      </w:r>
+      <w:proofErr w:type="spellStart"/>
+      <w:r>
+        <w:t>việc</w:t>
+      </w:r>
+      <w:proofErr w:type="spellEnd"/>
+      <w:r>
+        <w:t xml:space="preserve"> </w:t>
+      </w:r>
+      <w:proofErr w:type="spellStart"/>
+      <w:r>
+        <w:t>có</w:t>
+      </w:r>
+      <w:proofErr w:type="spellEnd"/>
+      <w:r>
+        <w:t xml:space="preserve"> </w:t>
+      </w:r>
+      <w:proofErr w:type="spellStart"/>
+      <w:r>
+        <w:t>thể</w:t>
+      </w:r>
+      <w:proofErr w:type="spellEnd"/>
+      <w:r>
+        <w:t xml:space="preserve"> </w:t>
+      </w:r>
+      <w:proofErr w:type="spellStart"/>
+      <w:r>
+        <w:t>lấy</w:t>
+      </w:r>
+      <w:proofErr w:type="spellEnd"/>
+      <w:r>
+        <w:t xml:space="preserve"> mesh </w:t>
+      </w:r>
+      <w:proofErr w:type="spellStart"/>
+      <w:r>
+        <w:t>từ</w:t>
+      </w:r>
+      <w:proofErr w:type="spellEnd"/>
+      <w:r>
+        <w:t xml:space="preserve"> </w:t>
+      </w:r>
+      <w:proofErr w:type="spellStart"/>
+      <w:r>
+        <w:t>tên</w:t>
+      </w:r>
+      <w:proofErr w:type="spellEnd"/>
+    </w:p>
+    <w:p/>
+    <w:p>
+      <w:proofErr w:type="spellStart"/>
+      <w:r>
+        <w:t>Có</w:t>
+      </w:r>
+      <w:proofErr w:type="spellEnd"/>
+      <w:r>
+        <w:t xml:space="preserve"> </w:t>
+      </w:r>
+      <w:proofErr w:type="spellStart"/>
+      <w:r>
+        <w:t>thể</w:t>
+      </w:r>
+      <w:proofErr w:type="spellEnd"/>
+      <w:r>
+        <w:t xml:space="preserve"> </w:t>
+      </w:r>
+      <w:proofErr w:type="spellStart"/>
+      <w:r>
         <w:t>đổi</w:t>
       </w:r>
       <w:proofErr w:type="spellEnd"/>
@@ -5456,16 +6086,711 @@
       </w:r>
       <w:proofErr w:type="spellStart"/>
       <w:r>
+        <w:t>màu</w:t>
+      </w:r>
+      <w:proofErr w:type="spellEnd"/>
+      <w:r>
+        <w:t xml:space="preserve"> </w:t>
+      </w:r>
+      <w:proofErr w:type="spellStart"/>
+      <w:r>
+        <w:t>của</w:t>
+      </w:r>
+      <w:proofErr w:type="spellEnd"/>
+      <w:r>
+        <w:t xml:space="preserve"> scene, di </w:t>
+      </w:r>
+      <w:proofErr w:type="spellStart"/>
+      <w:r>
+        <w:t>chuyển</w:t>
+      </w:r>
+      <w:proofErr w:type="spellEnd"/>
+      <w:r>
+        <w:t xml:space="preserve"> </w:t>
+      </w:r>
+      <w:proofErr w:type="spellStart"/>
+      <w:r>
+        <w:t>ánh</w:t>
+      </w:r>
+      <w:proofErr w:type="spellEnd"/>
+      <w:r>
+        <w:t xml:space="preserve"> </w:t>
+      </w:r>
+      <w:proofErr w:type="spellStart"/>
+      <w:r>
+        <w:t>sáng</w:t>
+      </w:r>
+      <w:proofErr w:type="spellEnd"/>
+      <w:r>
+        <w:t xml:space="preserve">, </w:t>
+      </w:r>
+      <w:proofErr w:type="spellStart"/>
+      <w:r>
+        <w:t>độ</w:t>
+      </w:r>
+      <w:proofErr w:type="spellEnd"/>
+      <w:r>
+        <w:t xml:space="preserve"> </w:t>
+      </w:r>
+      <w:proofErr w:type="spellStart"/>
+      <w:r>
+        <w:t>sáng</w:t>
+      </w:r>
+      <w:proofErr w:type="spellEnd"/>
+      <w:r>
+        <w:t xml:space="preserve">, </w:t>
+      </w:r>
+      <w:proofErr w:type="spellStart"/>
+      <w:r>
+        <w:t>hiện</w:t>
+      </w:r>
+      <w:proofErr w:type="spellEnd"/>
+      <w:r>
+        <w:t>/</w:t>
+      </w:r>
+      <w:proofErr w:type="spellStart"/>
+      <w:r>
+        <w:t>ẩn</w:t>
+      </w:r>
+      <w:proofErr w:type="spellEnd"/>
+      <w:r>
+        <w:t xml:space="preserve"> axis helper</w:t>
+      </w:r>
+    </w:p>
+    <w:p/>
+    <w:p>
+      <w:pPr>
+        <w:pStyle w:val="Heading1"/>
+      </w:pPr>
+      <w:proofErr w:type="spellStart"/>
+      <w:r>
+        <w:lastRenderedPageBreak/>
+        <w:t>Danh</w:t>
+      </w:r>
+      <w:proofErr w:type="spellEnd"/>
+      <w:r>
+        <w:t xml:space="preserve"> </w:t>
+      </w:r>
+      <w:proofErr w:type="spellStart"/>
+      <w:r>
+        <w:t>sách</w:t>
+      </w:r>
+      <w:proofErr w:type="spellEnd"/>
+      <w:r>
+        <w:t xml:space="preserve"> </w:t>
+      </w:r>
+      <w:proofErr w:type="spellStart"/>
+      <w:r>
+        <w:t>các</w:t>
+      </w:r>
+      <w:proofErr w:type="spellEnd"/>
+      <w:r>
+        <w:t xml:space="preserve"> library,</w:t>
+      </w:r>
+      <w:r>
+        <w:t xml:space="preserve"> </w:t>
+      </w:r>
+      <w:proofErr w:type="spellStart"/>
+      <w:r>
+        <w:t>ngôn</w:t>
+      </w:r>
+      <w:proofErr w:type="spellEnd"/>
+      <w:r>
+        <w:t xml:space="preserve"> </w:t>
+      </w:r>
+      <w:proofErr w:type="spellStart"/>
+      <w:r>
+        <w:t>ngữ</w:t>
+      </w:r>
+      <w:proofErr w:type="spellEnd"/>
+      <w:r>
+        <w:t>,</w:t>
+      </w:r>
+      <w:r>
+        <w:t xml:space="preserve"> </w:t>
+      </w:r>
+      <w:proofErr w:type="spellStart"/>
+      <w:r>
+        <w:t>phần</w:t>
+      </w:r>
+      <w:proofErr w:type="spellEnd"/>
+      <w:r>
+        <w:t xml:space="preserve"> </w:t>
+      </w:r>
+      <w:proofErr w:type="spellStart"/>
+      <w:r>
+        <w:t>mềm</w:t>
+      </w:r>
+      <w:proofErr w:type="spellEnd"/>
+      <w:r>
+        <w:t>, web</w:t>
+      </w:r>
+      <w:r>
+        <w:t xml:space="preserve"> </w:t>
+      </w:r>
+      <w:proofErr w:type="spellStart"/>
+      <w:r>
+        <w:t>sử</w:t>
+      </w:r>
+      <w:proofErr w:type="spellEnd"/>
+      <w:r>
+        <w:t xml:space="preserve"> </w:t>
+      </w:r>
+      <w:proofErr w:type="spellStart"/>
+      <w:r>
+        <w:t>dụng</w:t>
+      </w:r>
+      <w:proofErr w:type="spellEnd"/>
+    </w:p>
+    <w:p/>
+    <w:p>
+      <w:pPr>
+        <w:pStyle w:val="Heading2"/>
+      </w:pPr>
+      <w:r>
+        <w:t>library</w:t>
+      </w:r>
+    </w:p>
+    <w:p>
+      <w:r>
+        <w:t>three.js</w:t>
+      </w:r>
+    </w:p>
+    <w:p>
+      <w:r>
+        <w:t>Stats.js</w:t>
+      </w:r>
+    </w:p>
+    <w:p>
+      <w:r>
+        <w:t>dat.gui.js</w:t>
+      </w:r>
+    </w:p>
+    <w:p>
+      <w:r>
+        <w:t>OrbitControls.js</w:t>
+      </w:r>
+    </w:p>
+    <w:p>
+      <w:r>
+        <w:t>GLTFLoader.js</w:t>
+      </w:r>
+    </w:p>
+    <w:p>
+      <w:r>
+        <w:t>ctrl +</w:t>
+      </w:r>
+      <w:r>
+        <w:t xml:space="preserve"> shi</w:t>
+      </w:r>
+      <w:r>
+        <w:t>ft + j</w:t>
+      </w:r>
+    </w:p>
+    <w:p/>
+    <w:p>
+      <w:pPr>
+        <w:pStyle w:val="Heading2"/>
+      </w:pPr>
+      <w:proofErr w:type="spellStart"/>
+      <w:r>
+        <w:t>ngôn</w:t>
+      </w:r>
+      <w:proofErr w:type="spellEnd"/>
+      <w:r>
+        <w:t xml:space="preserve"> </w:t>
+      </w:r>
+      <w:proofErr w:type="spellStart"/>
+      <w:r>
+        <w:t>ngữ</w:t>
+      </w:r>
+      <w:proofErr w:type="spellEnd"/>
+    </w:p>
+    <w:p>
+      <w:r>
+        <w:t>JavaScript</w:t>
+      </w:r>
+    </w:p>
+    <w:p>
+      <w:r>
+        <w:t>HTML</w:t>
+      </w:r>
+    </w:p>
+    <w:p/>
+    <w:p>
+      <w:pPr>
+        <w:pStyle w:val="Heading2"/>
+      </w:pPr>
+      <w:proofErr w:type="spellStart"/>
+      <w:r>
+        <w:t>phần</w:t>
+      </w:r>
+      <w:proofErr w:type="spellEnd"/>
+      <w:r>
+        <w:t xml:space="preserve"> </w:t>
+      </w:r>
+      <w:proofErr w:type="spellStart"/>
+      <w:r>
+        <w:t>mềm</w:t>
+      </w:r>
+      <w:proofErr w:type="spellEnd"/>
+      <w:r>
+        <w:t xml:space="preserve"> </w:t>
+      </w:r>
+      <w:proofErr w:type="spellStart"/>
+      <w:r>
+        <w:t>sử</w:t>
+      </w:r>
+      <w:proofErr w:type="spellEnd"/>
+      <w:r>
+        <w:t xml:space="preserve"> </w:t>
+      </w:r>
+      <w:proofErr w:type="spellStart"/>
+      <w:r>
+        <w:t>dụng</w:t>
+      </w:r>
+      <w:proofErr w:type="spellEnd"/>
+    </w:p>
+    <w:p>
+      <w:r>
+        <w:t>Visual Studio Code</w:t>
+      </w:r>
+    </w:p>
+    <w:p>
+      <w:r>
+        <w:t xml:space="preserve">GOOGLE </w:t>
+      </w:r>
+      <w:r>
+        <w:t>Chrome</w:t>
+      </w:r>
+    </w:p>
+    <w:p>
+      <w:r>
+        <w:t>WAMP</w:t>
+      </w:r>
+    </w:p>
+    <w:p>
+      <w:proofErr w:type="spellStart"/>
+      <w:r>
+        <w:t>Github</w:t>
+      </w:r>
+      <w:proofErr w:type="spellEnd"/>
+    </w:p>
+    <w:p/>
+    <w:p>
+      <w:pPr>
+        <w:pStyle w:val="Heading2"/>
+      </w:pPr>
+      <w:r>
+        <w:t>web</w:t>
+      </w:r>
+    </w:p>
+    <w:p/>
+    <w:p>
+      <w:hyperlink r:id="rId13" w:history="1">
+        <w:r>
+          <w:rPr>
+            <w:rStyle w:val="Hyperlink"/>
+          </w:rPr>
+          <w:t>https://sketchfab.com/</w:t>
+        </w:r>
+      </w:hyperlink>
+    </w:p>
+    <w:p>
+      <w:hyperlink r:id="rId14" w:history="1">
+        <w:r>
+          <w:rPr>
+            <w:rStyle w:val="Hyperlink"/>
+          </w:rPr>
+          <w:t>https://stackoverflow.com/</w:t>
+        </w:r>
+      </w:hyperlink>
+    </w:p>
+    <w:p>
+      <w:hyperlink r:id="rId15" w:history="1">
+        <w:r>
+          <w:rPr>
+            <w:rStyle w:val="Hyperlink"/>
+          </w:rPr>
+          <w:t>https://threejs.org/</w:t>
+        </w:r>
+      </w:hyperlink>
+    </w:p>
+    <w:p>
+      <w:hyperlink r:id="rId16" w:history="1">
+        <w:r>
+          <w:rPr>
+            <w:rStyle w:val="Hyperlink"/>
+          </w:rPr>
+          <w:t>https://discoverthreejs.com/book/contents/</w:t>
+        </w:r>
+      </w:hyperlink>
+    </w:p>
+    <w:p/>
+    <w:p/>
+    <w:p/>
+    <w:p/>
+    <w:p/>
+    <w:p>
+      <w:pPr>
+        <w:pStyle w:val="Heading1"/>
+      </w:pPr>
+      <w:proofErr w:type="spellStart"/>
+      <w:r>
+        <w:t>Hạn</w:t>
+      </w:r>
+      <w:proofErr w:type="spellEnd"/>
+      <w:r>
+        <w:t xml:space="preserve"> </w:t>
+      </w:r>
+      <w:proofErr w:type="spellStart"/>
+      <w:r>
+        <w:t>chế</w:t>
+      </w:r>
+      <w:proofErr w:type="spellEnd"/>
+    </w:p>
+    <w:p/>
+    <w:p>
+      <w:proofErr w:type="spellStart"/>
+      <w:r>
+        <w:t>nhiều</w:t>
+      </w:r>
+      <w:proofErr w:type="spellEnd"/>
+      <w:r>
+        <w:t xml:space="preserve"> </w:t>
+      </w:r>
+      <w:proofErr w:type="spellStart"/>
+      <w:r>
+        <w:t>không</w:t>
+      </w:r>
+      <w:proofErr w:type="spellEnd"/>
+      <w:r>
+        <w:t xml:space="preserve"> </w:t>
+      </w:r>
+      <w:proofErr w:type="spellStart"/>
+      <w:r>
+        <w:t>đếm</w:t>
+      </w:r>
+      <w:proofErr w:type="spellEnd"/>
+      <w:r>
+        <w:t xml:space="preserve"> </w:t>
+      </w:r>
+      <w:proofErr w:type="spellStart"/>
+      <w:r>
+        <w:t>hết</w:t>
+      </w:r>
+      <w:proofErr w:type="spellEnd"/>
+      <w:r>
+        <w:t xml:space="preserve">. </w:t>
+      </w:r>
+      <w:proofErr w:type="spellStart"/>
+      <w:r>
+        <w:t>Ví</w:t>
+      </w:r>
+      <w:proofErr w:type="spellEnd"/>
+      <w:r>
+        <w:t xml:space="preserve"> </w:t>
+      </w:r>
+      <w:proofErr w:type="spellStart"/>
+      <w:proofErr w:type="gramStart"/>
+      <w:r>
+        <w:t>dụ:chức</w:t>
+      </w:r>
+      <w:proofErr w:type="spellEnd"/>
+      <w:proofErr w:type="gramEnd"/>
+      <w:r>
+        <w:t xml:space="preserve"> </w:t>
+      </w:r>
+      <w:proofErr w:type="spellStart"/>
+      <w:r>
+        <w:t>năng</w:t>
+      </w:r>
+      <w:proofErr w:type="spellEnd"/>
+      <w:r>
+        <w:t xml:space="preserve"> </w:t>
+      </w:r>
+      <w:proofErr w:type="spellStart"/>
+      <w:r>
+        <w:t>đọc</w:t>
+      </w:r>
+      <w:proofErr w:type="spellEnd"/>
+      <w:r>
+        <w:t xml:space="preserve"> file </w:t>
+      </w:r>
+      <w:proofErr w:type="spellStart"/>
+      <w:r>
+        <w:t>chưa</w:t>
+      </w:r>
+      <w:proofErr w:type="spellEnd"/>
+      <w:r>
+        <w:t xml:space="preserve"> </w:t>
+      </w:r>
+      <w:proofErr w:type="spellStart"/>
+      <w:r>
+        <w:t>phải</w:t>
+      </w:r>
+      <w:proofErr w:type="spellEnd"/>
+      <w:r>
+        <w:t xml:space="preserve"> </w:t>
+      </w:r>
+      <w:proofErr w:type="spellStart"/>
+      <w:r>
+        <w:t>là</w:t>
+      </w:r>
+      <w:proofErr w:type="spellEnd"/>
+      <w:r>
+        <w:t xml:space="preserve"> </w:t>
+      </w:r>
+      <w:proofErr w:type="spellStart"/>
+      <w:r>
+        <w:t>để</w:t>
+      </w:r>
+      <w:proofErr w:type="spellEnd"/>
+      <w:r>
+        <w:t xml:space="preserve"> </w:t>
+      </w:r>
+      <w:proofErr w:type="spellStart"/>
+      <w:r>
+        <w:t>người</w:t>
+      </w:r>
+      <w:proofErr w:type="spellEnd"/>
+      <w:r>
+        <w:t xml:space="preserve"> </w:t>
+      </w:r>
+      <w:proofErr w:type="spellStart"/>
+      <w:r>
+        <w:t>dùng</w:t>
+      </w:r>
+      <w:proofErr w:type="spellEnd"/>
+      <w:r>
+        <w:t xml:space="preserve"> </w:t>
+      </w:r>
+      <w:proofErr w:type="spellStart"/>
+      <w:r>
+        <w:t>tải</w:t>
+      </w:r>
+      <w:proofErr w:type="spellEnd"/>
+      <w:r>
+        <w:t xml:space="preserve"> file </w:t>
+      </w:r>
+      <w:proofErr w:type="spellStart"/>
+      <w:r>
+        <w:t>nên</w:t>
+      </w:r>
+      <w:proofErr w:type="spellEnd"/>
+      <w:r>
+        <w:t xml:space="preserve"> </w:t>
+      </w:r>
+      <w:proofErr w:type="spellStart"/>
+      <w:r>
         <w:t>như</w:t>
       </w:r>
       <w:proofErr w:type="spellEnd"/>
       <w:r>
-        <w:t xml:space="preserve"> exam 1</w:t>
+        <w:t xml:space="preserve"> </w:t>
+      </w:r>
+      <w:proofErr w:type="spellStart"/>
+      <w:r>
+        <w:t>cách</w:t>
+      </w:r>
+      <w:proofErr w:type="spellEnd"/>
+      <w:r>
+        <w:t xml:space="preserve"> </w:t>
+      </w:r>
+      <w:proofErr w:type="spellStart"/>
+      <w:r>
+        <w:t>mà</w:t>
+      </w:r>
+      <w:proofErr w:type="spellEnd"/>
+      <w:r>
+        <w:t xml:space="preserve"> </w:t>
+      </w:r>
+      <w:proofErr w:type="spellStart"/>
+      <w:r>
+        <w:t>các</w:t>
+      </w:r>
+      <w:proofErr w:type="spellEnd"/>
+      <w:r>
+        <w:t xml:space="preserve"> </w:t>
+      </w:r>
+      <w:proofErr w:type="spellStart"/>
+      <w:r>
+        <w:t>trang</w:t>
+      </w:r>
+      <w:proofErr w:type="spellEnd"/>
+      <w:r>
+        <w:t xml:space="preserve"> web </w:t>
+      </w:r>
+      <w:proofErr w:type="spellStart"/>
+      <w:r>
+        <w:t>hoạt</w:t>
+      </w:r>
+      <w:proofErr w:type="spellEnd"/>
+      <w:r>
+        <w:t xml:space="preserve"> </w:t>
+      </w:r>
+      <w:proofErr w:type="spellStart"/>
+      <w:r>
+        <w:t>động</w:t>
+      </w:r>
+      <w:proofErr w:type="spellEnd"/>
+      <w:r>
+        <w:t xml:space="preserve">, </w:t>
+      </w:r>
+      <w:proofErr w:type="spellStart"/>
+      <w:r>
+        <w:t>không</w:t>
+      </w:r>
+      <w:proofErr w:type="spellEnd"/>
+      <w:r>
+        <w:t xml:space="preserve"> </w:t>
+      </w:r>
+      <w:proofErr w:type="spellStart"/>
+      <w:r>
+        <w:t>biết</w:t>
+      </w:r>
+      <w:proofErr w:type="spellEnd"/>
+      <w:r>
+        <w:t xml:space="preserve"> </w:t>
+      </w:r>
+      <w:proofErr w:type="spellStart"/>
+      <w:r>
+        <w:t>sử</w:t>
+      </w:r>
+      <w:proofErr w:type="spellEnd"/>
+      <w:r>
+        <w:t xml:space="preserve"> </w:t>
+      </w:r>
+      <w:proofErr w:type="spellStart"/>
+      <w:r>
+        <w:t>dụng</w:t>
+      </w:r>
+      <w:proofErr w:type="spellEnd"/>
+      <w:r>
+        <w:t xml:space="preserve"> blender </w:t>
+      </w:r>
+      <w:proofErr w:type="spellStart"/>
+      <w:r>
+        <w:t>để</w:t>
+      </w:r>
+      <w:proofErr w:type="spellEnd"/>
+      <w:r>
+        <w:t xml:space="preserve"> </w:t>
+      </w:r>
+      <w:proofErr w:type="spellStart"/>
+      <w:r>
+        <w:t>tạo</w:t>
+      </w:r>
+      <w:proofErr w:type="spellEnd"/>
+      <w:r>
+        <w:t xml:space="preserve"> </w:t>
+      </w:r>
+      <w:proofErr w:type="spellStart"/>
+      <w:r>
+        <w:t>tên</w:t>
+      </w:r>
+      <w:proofErr w:type="spellEnd"/>
+      <w:r>
+        <w:t xml:space="preserve"> </w:t>
+      </w:r>
+      <w:proofErr w:type="spellStart"/>
+      <w:r>
+        <w:t>các</w:t>
+      </w:r>
+      <w:proofErr w:type="spellEnd"/>
+      <w:r>
+        <w:t xml:space="preserve"> animation, </w:t>
+      </w:r>
+      <w:proofErr w:type="spellStart"/>
+      <w:r>
+        <w:t>chưa</w:t>
+      </w:r>
+      <w:proofErr w:type="spellEnd"/>
+      <w:r>
+        <w:t xml:space="preserve"> </w:t>
+      </w:r>
+      <w:proofErr w:type="spellStart"/>
+      <w:r>
+        <w:t>biết</w:t>
+      </w:r>
+      <w:proofErr w:type="spellEnd"/>
+      <w:r>
+        <w:t xml:space="preserve"> </w:t>
+      </w:r>
+      <w:proofErr w:type="spellStart"/>
+      <w:r>
+        <w:t>cách</w:t>
+      </w:r>
+      <w:proofErr w:type="spellEnd"/>
+      <w:r>
+        <w:t xml:space="preserve"> </w:t>
+      </w:r>
+      <w:proofErr w:type="spellStart"/>
+      <w:r>
+        <w:t>phân</w:t>
+      </w:r>
+      <w:proofErr w:type="spellEnd"/>
+      <w:r>
+        <w:t xml:space="preserve"> chia file </w:t>
+      </w:r>
+      <w:proofErr w:type="spellStart"/>
+      <w:r>
+        <w:t>để</w:t>
+      </w:r>
+      <w:proofErr w:type="spellEnd"/>
+      <w:r>
+        <w:t xml:space="preserve"> code </w:t>
+      </w:r>
+      <w:proofErr w:type="spellStart"/>
+      <w:r>
+        <w:t>dễ</w:t>
+      </w:r>
+      <w:proofErr w:type="spellEnd"/>
+      <w:r>
+        <w:t xml:space="preserve"> </w:t>
+      </w:r>
+      <w:proofErr w:type="spellStart"/>
+      <w:r>
+        <w:t>nhìn</w:t>
+      </w:r>
+      <w:proofErr w:type="spellEnd"/>
+      <w:r>
+        <w:t xml:space="preserve"> </w:t>
+      </w:r>
+      <w:proofErr w:type="spellStart"/>
+      <w:r>
+        <w:t>hơn</w:t>
+      </w:r>
+      <w:proofErr w:type="spellEnd"/>
+      <w:r>
+        <w:t xml:space="preserve">, code </w:t>
+      </w:r>
+      <w:proofErr w:type="spellStart"/>
+      <w:r>
+        <w:t>nhìn</w:t>
+      </w:r>
+      <w:proofErr w:type="spellEnd"/>
+      <w:r>
+        <w:t xml:space="preserve"> </w:t>
+      </w:r>
+      <w:proofErr w:type="spellStart"/>
+      <w:r>
+        <w:t>rất</w:t>
+      </w:r>
+      <w:proofErr w:type="spellEnd"/>
+      <w:r>
+        <w:t xml:space="preserve"> bẩn</w:t>
+      </w:r>
+      <w:bookmarkStart w:id="0" w:name="_GoBack"/>
+      <w:bookmarkEnd w:id="0"/>
+      <w:r>
+        <w:t xml:space="preserve"> </w:t>
       </w:r>
     </w:p>
     <w:p/>
     <w:p/>
     <w:sectPr>
+      <w:footerReference w:type="default" r:id="rId17"/>
       <w:pgSz w:w="12240" w:h="15840"/>
       <w:pgMar w:top="1440" w:right="1440" w:bottom="1440" w:left="1440" w:header="720" w:footer="720" w:gutter="0"/>
       <w:cols w:space="720"/>
@@ -5473,6 +6798,149 @@
     </w:sectPr>
   </w:body>
 </w:document>
+</file>
+
+<file path=word/endnotes.xml><?xml version="1.0" encoding="utf-8"?>
+<w:endnotes xmlns:wpc="http://schemas.microsoft.com/office/word/2010/wordprocessingCanvas" xmlns:cx="http://schemas.microsoft.com/office/drawing/2014/chartex" xmlns:mc="http://schemas.openxmlformats.org/markup-compatibility/2006" xmlns:o="urn:schemas-microsoft-com:office:office" xmlns:r="http://schemas.openxmlformats.org/officeDocument/2006/relationships" xmlns:m="http://schemas.openxmlformats.org/officeDocument/2006/math" xmlns:v="urn:schemas-microsoft-com:vml" xmlns:wp14="http://schemas.microsoft.com/office/word/2010/wordprocessingDrawing" xmlns:wp="http://schemas.openxmlformats.org/drawingml/2006/wordprocessingDrawing" xmlns:w10="urn:schemas-microsoft-com:office:word" xmlns:w="http://schemas.openxmlformats.org/wordprocessingml/2006/main" xmlns:w14="http://schemas.microsoft.com/office/word/2010/wordml" xmlns:w15="http://schemas.microsoft.com/office/word/2012/wordml" xmlns:w16se="http://schemas.microsoft.com/office/word/2015/wordml/symex" xmlns:wpg="http://schemas.microsoft.com/office/word/2010/wordprocessingGroup" xmlns:wpi="http://schemas.microsoft.com/office/word/2010/wordprocessingInk" xmlns:wne="http://schemas.microsoft.com/office/word/2006/wordml" xmlns:wps="http://schemas.microsoft.com/office/word/2010/wordprocessingShape" mc:Ignorable="w14 w15 w16se wp14">
+  <w:endnote w:type="separator" w:id="-1">
+    <w:p>
+      <w:pPr>
+        <w:spacing w:after="0" w:line="240" w:lineRule="auto"/>
+      </w:pPr>
+      <w:r>
+        <w:separator/>
+      </w:r>
+    </w:p>
+  </w:endnote>
+  <w:endnote w:type="continuationSeparator" w:id="0">
+    <w:p>
+      <w:pPr>
+        <w:spacing w:after="0" w:line="240" w:lineRule="auto"/>
+      </w:pPr>
+      <w:r>
+        <w:continuationSeparator/>
+      </w:r>
+    </w:p>
+  </w:endnote>
+</w:endnotes>
+</file>
+
+<file path=word/footer1.xml><?xml version="1.0" encoding="utf-8"?>
+<w:ftr xmlns:wpc="http://schemas.microsoft.com/office/word/2010/wordprocessingCanvas" xmlns:cx="http://schemas.microsoft.com/office/drawing/2014/chartex" xmlns:mc="http://schemas.openxmlformats.org/markup-compatibility/2006" xmlns:o="urn:schemas-microsoft-com:office:office" xmlns:r="http://schemas.openxmlformats.org/officeDocument/2006/relationships" xmlns:m="http://schemas.openxmlformats.org/officeDocument/2006/math" xmlns:v="urn:schemas-microsoft-com:vml" xmlns:wp14="http://schemas.microsoft.com/office/word/2010/wordprocessingDrawing" xmlns:wp="http://schemas.openxmlformats.org/drawingml/2006/wordprocessingDrawing" xmlns:w10="urn:schemas-microsoft-com:office:word" xmlns:w="http://schemas.openxmlformats.org/wordprocessingml/2006/main" xmlns:w14="http://schemas.microsoft.com/office/word/2010/wordml" xmlns:w15="http://schemas.microsoft.com/office/word/2012/wordml" xmlns:w16se="http://schemas.microsoft.com/office/word/2015/wordml/symex" xmlns:wpg="http://schemas.microsoft.com/office/word/2010/wordprocessingGroup" xmlns:wpi="http://schemas.microsoft.com/office/word/2010/wordprocessingInk" xmlns:wne="http://schemas.microsoft.com/office/word/2006/wordml" xmlns:wps="http://schemas.microsoft.com/office/word/2010/wordprocessingShape" mc:Ignorable="w14 w15 w16se wp14">
+  <w:p>
+    <w:pPr>
+      <w:pStyle w:val="Footer"/>
+      <w:jc w:val="center"/>
+      <w:rPr>
+        <w:color w:val="5B9BD5" w:themeColor="accent1"/>
+      </w:rPr>
+    </w:pPr>
+    <w:r>
+      <w:rPr>
+        <w:color w:val="5B9BD5" w:themeColor="accent1"/>
+      </w:rPr>
+      <w:t xml:space="preserve">Page </w:t>
+    </w:r>
+    <w:r>
+      <w:rPr>
+        <w:color w:val="5B9BD5" w:themeColor="accent1"/>
+      </w:rPr>
+      <w:fldChar w:fldCharType="begin"/>
+    </w:r>
+    <w:r>
+      <w:rPr>
+        <w:color w:val="5B9BD5" w:themeColor="accent1"/>
+      </w:rPr>
+      <w:instrText xml:space="preserve"> PAGE  \* Arabic  \* MERGEFORMAT </w:instrText>
+    </w:r>
+    <w:r>
+      <w:rPr>
+        <w:color w:val="5B9BD5" w:themeColor="accent1"/>
+      </w:rPr>
+      <w:fldChar w:fldCharType="separate"/>
+    </w:r>
+    <w:r>
+      <w:rPr>
+        <w:noProof/>
+        <w:color w:val="5B9BD5" w:themeColor="accent1"/>
+      </w:rPr>
+      <w:t>4</w:t>
+    </w:r>
+    <w:r>
+      <w:rPr>
+        <w:color w:val="5B9BD5" w:themeColor="accent1"/>
+      </w:rPr>
+      <w:fldChar w:fldCharType="end"/>
+    </w:r>
+    <w:r>
+      <w:rPr>
+        <w:color w:val="5B9BD5" w:themeColor="accent1"/>
+      </w:rPr>
+      <w:t xml:space="preserve"> of </w:t>
+    </w:r>
+    <w:r>
+      <w:rPr>
+        <w:color w:val="5B9BD5" w:themeColor="accent1"/>
+      </w:rPr>
+      <w:fldChar w:fldCharType="begin"/>
+    </w:r>
+    <w:r>
+      <w:rPr>
+        <w:color w:val="5B9BD5" w:themeColor="accent1"/>
+      </w:rPr>
+      <w:instrText xml:space="preserve"> NUMPAGES  \* Arabic  \* MERGEFORMAT </w:instrText>
+    </w:r>
+    <w:r>
+      <w:rPr>
+        <w:color w:val="5B9BD5" w:themeColor="accent1"/>
+      </w:rPr>
+      <w:fldChar w:fldCharType="separate"/>
+    </w:r>
+    <w:r>
+      <w:rPr>
+        <w:noProof/>
+        <w:color w:val="5B9BD5" w:themeColor="accent1"/>
+      </w:rPr>
+      <w:t>6</w:t>
+    </w:r>
+    <w:r>
+      <w:rPr>
+        <w:color w:val="5B9BD5" w:themeColor="accent1"/>
+      </w:rPr>
+      <w:fldChar w:fldCharType="end"/>
+    </w:r>
+  </w:p>
+  <w:p>
+    <w:pPr>
+      <w:pStyle w:val="Footer"/>
+    </w:pPr>
+  </w:p>
+</w:ftr>
+</file>
+
+<file path=word/footnotes.xml><?xml version="1.0" encoding="utf-8"?>
+<w:footnotes xmlns:wpc="http://schemas.microsoft.com/office/word/2010/wordprocessingCanvas" xmlns:cx="http://schemas.microsoft.com/office/drawing/2014/chartex" xmlns:mc="http://schemas.openxmlformats.org/markup-compatibility/2006" xmlns:o="urn:schemas-microsoft-com:office:office" xmlns:r="http://schemas.openxmlformats.org/officeDocument/2006/relationships" xmlns:m="http://schemas.openxmlformats.org/officeDocument/2006/math" xmlns:v="urn:schemas-microsoft-com:vml" xmlns:wp14="http://schemas.microsoft.com/office/word/2010/wordprocessingDrawing" xmlns:wp="http://schemas.openxmlformats.org/drawingml/2006/wordprocessingDrawing" xmlns:w10="urn:schemas-microsoft-com:office:word" xmlns:w="http://schemas.openxmlformats.org/wordprocessingml/2006/main" xmlns:w14="http://schemas.microsoft.com/office/word/2010/wordml" xmlns:w15="http://schemas.microsoft.com/office/word/2012/wordml" xmlns:w16se="http://schemas.microsoft.com/office/word/2015/wordml/symex" xmlns:wpg="http://schemas.microsoft.com/office/word/2010/wordprocessingGroup" xmlns:wpi="http://schemas.microsoft.com/office/word/2010/wordprocessingInk" xmlns:wne="http://schemas.microsoft.com/office/word/2006/wordml" xmlns:wps="http://schemas.microsoft.com/office/word/2010/wordprocessingShape" mc:Ignorable="w14 w15 w16se wp14">
+  <w:footnote w:type="separator" w:id="-1">
+    <w:p>
+      <w:pPr>
+        <w:spacing w:after="0" w:line="240" w:lineRule="auto"/>
+      </w:pPr>
+      <w:r>
+        <w:separator/>
+      </w:r>
+    </w:p>
+  </w:footnote>
+  <w:footnote w:type="continuationSeparator" w:id="0">
+    <w:p>
+      <w:pPr>
+        <w:spacing w:after="0" w:line="240" w:lineRule="auto"/>
+      </w:pPr>
+      <w:r>
+        <w:continuationSeparator/>
+      </w:r>
+    </w:p>
+  </w:footnote>
+</w:footnotes>
 </file>
 
 <file path=word/styles.xml><?xml version="1.0" encoding="utf-8"?>
@@ -5915,6 +7383,7 @@
   <w:style w:type="character" w:default="1" w:styleId="DefaultParagraphFont">
     <w:name w:val="Default Paragraph Font"/>
     <w:uiPriority w:val="1"/>
+    <w:semiHidden/>
     <w:unhideWhenUsed/>
   </w:style>
   <w:style w:type="table" w:default="1" w:styleId="TableNormal">
@@ -5962,6 +7431,61 @@
       <w:color w:val="2E74B5" w:themeColor="accent1" w:themeShade="BF"/>
       <w:sz w:val="26"/>
       <w:szCs w:val="26"/>
+    </w:rPr>
+  </w:style>
+  <w:style w:type="paragraph" w:styleId="Header">
+    <w:name w:val="header"/>
+    <w:basedOn w:val="Normal"/>
+    <w:link w:val="HeaderChar"/>
+    <w:uiPriority w:val="99"/>
+    <w:unhideWhenUsed/>
+    <w:rsid w:val="00A54D0D"/>
+    <w:pPr>
+      <w:tabs>
+        <w:tab w:val="center" w:pos="4680"/>
+        <w:tab w:val="right" w:pos="9360"/>
+      </w:tabs>
+      <w:spacing w:after="0" w:line="240" w:lineRule="auto"/>
+    </w:pPr>
+  </w:style>
+  <w:style w:type="character" w:customStyle="1" w:styleId="HeaderChar">
+    <w:name w:val="Header Char"/>
+    <w:basedOn w:val="DefaultParagraphFont"/>
+    <w:link w:val="Header"/>
+    <w:uiPriority w:val="99"/>
+    <w:rsid w:val="00A54D0D"/>
+  </w:style>
+  <w:style w:type="paragraph" w:styleId="Footer">
+    <w:name w:val="footer"/>
+    <w:basedOn w:val="Normal"/>
+    <w:link w:val="FooterChar"/>
+    <w:uiPriority w:val="99"/>
+    <w:unhideWhenUsed/>
+    <w:rsid w:val="00A54D0D"/>
+    <w:pPr>
+      <w:tabs>
+        <w:tab w:val="center" w:pos="4680"/>
+        <w:tab w:val="right" w:pos="9360"/>
+      </w:tabs>
+      <w:spacing w:after="0" w:line="240" w:lineRule="auto"/>
+    </w:pPr>
+  </w:style>
+  <w:style w:type="character" w:customStyle="1" w:styleId="FooterChar">
+    <w:name w:val="Footer Char"/>
+    <w:basedOn w:val="DefaultParagraphFont"/>
+    <w:link w:val="Footer"/>
+    <w:uiPriority w:val="99"/>
+    <w:rsid w:val="00A54D0D"/>
+  </w:style>
+  <w:style w:type="character" w:styleId="Hyperlink">
+    <w:name w:val="Hyperlink"/>
+    <w:basedOn w:val="DefaultParagraphFont"/>
+    <w:uiPriority w:val="99"/>
+    <w:unhideWhenUsed/>
+    <w:rsid w:val="005B3890"/>
+    <w:rPr>
+      <w:color w:val="0563C1" w:themeColor="hyperlink"/>
+      <w:u w:val="single"/>
     </w:rPr>
   </w:style>
 </w:styles>

</xml_diff>